<commit_message>
updated iconic girls mess menu
</commit_message>
<xml_diff>
--- a/iconicGirls_mess/summers menu 1,3.docx
+++ b/iconicGirls_mess/summers menu 1,3.docx
@@ -1,13 +1,13 @@
 
 <file path=word/document.xml><?xml version="1.0" encoding="utf-8"?>
-<w:document xmlns:ve="http://schemas.openxmlformats.org/markup-compatibility/2006" xmlns:o="urn:schemas-microsoft-com:office:office" xmlns:r="http://schemas.openxmlformats.org/officeDocument/2006/relationships" xmlns:m="http://schemas.openxmlformats.org/officeDocument/2006/math" xmlns:v="urn:schemas-microsoft-com:vml" xmlns:wp="http://schemas.openxmlformats.org/drawingml/2006/wordprocessingDrawing" xmlns:w10="urn:schemas-microsoft-com:office:word" xmlns:w="http://schemas.openxmlformats.org/wordprocessingml/2006/main" xmlns:wne="http://schemas.microsoft.com/office/word/2006/wordml">
+<w:document xmlns:wpc="http://schemas.microsoft.com/office/word/2010/wordprocessingCanvas" xmlns:mc="http://schemas.openxmlformats.org/markup-compatibility/2006" xmlns:o="urn:schemas-microsoft-com:office:office" xmlns:r="http://schemas.openxmlformats.org/officeDocument/2006/relationships" xmlns:m="http://schemas.openxmlformats.org/officeDocument/2006/math" xmlns:v="urn:schemas-microsoft-com:vml" xmlns:wp14="http://schemas.microsoft.com/office/word/2010/wordprocessingDrawing" xmlns:wp="http://schemas.openxmlformats.org/drawingml/2006/wordprocessingDrawing" xmlns:w10="urn:schemas-microsoft-com:office:word" xmlns:w="http://schemas.openxmlformats.org/wordprocessingml/2006/main" xmlns:w14="http://schemas.microsoft.com/office/word/2010/wordml" xmlns:wpg="http://schemas.microsoft.com/office/word/2010/wordprocessingGroup" xmlns:wpi="http://schemas.microsoft.com/office/word/2010/wordprocessingInk" xmlns:wne="http://schemas.microsoft.com/office/word/2006/wordml" xmlns:wps="http://schemas.microsoft.com/office/word/2010/wordprocessingShape" mc:Ignorable="w14 wp14">
   <w:body>
     <w:tbl>
       <w:tblPr>
         <w:tblStyle w:val="TableGrid"/>
         <w:tblpPr w:leftFromText="180" w:rightFromText="180" w:horzAnchor="margin" w:tblpX="-432" w:tblpY="675"/>
         <w:tblW w:w="10419" w:type="dxa"/>
-        <w:tblLook w:val="04A0"/>
+        <w:tblLook w:val="04A0" w:firstRow="1" w:lastRow="0" w:firstColumn="1" w:lastColumn="0" w:noHBand="0" w:noVBand="1"/>
       </w:tblPr>
       <w:tblGrid>
         <w:gridCol w:w="1818"/>
@@ -161,14 +161,88 @@
                 <w:szCs w:val="20"/>
               </w:rPr>
             </w:pPr>
-            <w:r>
-              <w:rPr>
-                <w:rFonts w:ascii="Times New Roman" w:hAnsi="Times New Roman" w:cs="Times New Roman"/>
-                <w:sz w:val="20"/>
-                <w:szCs w:val="20"/>
-              </w:rPr>
-              <w:t>Aloo pyaaz paratha,macroni, Boiled eggs and egg bhurji, curd, veg stuffing</w:t>
-            </w:r>
+            <w:proofErr w:type="spellStart"/>
+            <w:r>
+              <w:rPr>
+                <w:rFonts w:ascii="Times New Roman" w:hAnsi="Times New Roman" w:cs="Times New Roman"/>
+                <w:sz w:val="20"/>
+                <w:szCs w:val="20"/>
+              </w:rPr>
+              <w:t>Aloo</w:t>
+            </w:r>
+            <w:proofErr w:type="spellEnd"/>
+            <w:r>
+              <w:rPr>
+                <w:rFonts w:ascii="Times New Roman" w:hAnsi="Times New Roman" w:cs="Times New Roman"/>
+                <w:sz w:val="20"/>
+                <w:szCs w:val="20"/>
+              </w:rPr>
+              <w:t xml:space="preserve"> </w:t>
+            </w:r>
+            <w:proofErr w:type="spellStart"/>
+            <w:r>
+              <w:rPr>
+                <w:rFonts w:ascii="Times New Roman" w:hAnsi="Times New Roman" w:cs="Times New Roman"/>
+                <w:sz w:val="20"/>
+                <w:szCs w:val="20"/>
+              </w:rPr>
+              <w:t>pyaaz</w:t>
+            </w:r>
+            <w:proofErr w:type="spellEnd"/>
+            <w:r>
+              <w:rPr>
+                <w:rFonts w:ascii="Times New Roman" w:hAnsi="Times New Roman" w:cs="Times New Roman"/>
+                <w:sz w:val="20"/>
+                <w:szCs w:val="20"/>
+              </w:rPr>
+              <w:t xml:space="preserve"> </w:t>
+            </w:r>
+            <w:proofErr w:type="spellStart"/>
+            <w:r>
+              <w:rPr>
+                <w:rFonts w:ascii="Times New Roman" w:hAnsi="Times New Roman" w:cs="Times New Roman"/>
+                <w:sz w:val="20"/>
+                <w:szCs w:val="20"/>
+              </w:rPr>
+              <w:t>paratha,macroni</w:t>
+            </w:r>
+            <w:proofErr w:type="spellEnd"/>
+            <w:r>
+              <w:rPr>
+                <w:rFonts w:ascii="Times New Roman" w:hAnsi="Times New Roman" w:cs="Times New Roman"/>
+                <w:sz w:val="20"/>
+                <w:szCs w:val="20"/>
+              </w:rPr>
+              <w:t>, Bo</w:t>
+            </w:r>
+            <w:r>
+              <w:rPr>
+                <w:rFonts w:ascii="Times New Roman" w:hAnsi="Times New Roman" w:cs="Times New Roman"/>
+                <w:sz w:val="20"/>
+                <w:szCs w:val="20"/>
+              </w:rPr>
+              <w:t xml:space="preserve">iled eggs and egg </w:t>
+            </w:r>
+            <w:proofErr w:type="spellStart"/>
+            <w:r>
+              <w:rPr>
+                <w:rFonts w:ascii="Times New Roman" w:hAnsi="Times New Roman" w:cs="Times New Roman"/>
+                <w:sz w:val="20"/>
+                <w:szCs w:val="20"/>
+              </w:rPr>
+              <w:t>bhurji</w:t>
+            </w:r>
+            <w:proofErr w:type="spellEnd"/>
+            <w:r>
+              <w:rPr>
+                <w:rFonts w:ascii="Times New Roman" w:hAnsi="Times New Roman" w:cs="Times New Roman"/>
+                <w:sz w:val="20"/>
+                <w:szCs w:val="20"/>
+              </w:rPr>
+              <w:t>, curd</w:t>
+            </w:r>
+            <w:bookmarkStart w:id="0" w:name="_GoBack"/>
+            <w:bookmarkEnd w:id="0"/>
           </w:p>
         </w:tc>
         <w:tc>
@@ -189,8 +263,54 @@
                 <w:sz w:val="20"/>
                 <w:szCs w:val="20"/>
               </w:rPr>
-              <w:t>Black Chana, Jeera Rice, Chutney, Chapatti, salad, Mix Veg Raita, Nimbu pani</w:t>
-            </w:r>
+              <w:t xml:space="preserve">Black Chana, Jeera Rice, Chutney, Chapatti, salad, Mix Veg </w:t>
+            </w:r>
+            <w:proofErr w:type="spellStart"/>
+            <w:r>
+              <w:rPr>
+                <w:rFonts w:ascii="Times New Roman" w:hAnsi="Times New Roman" w:cs="Times New Roman"/>
+                <w:sz w:val="20"/>
+                <w:szCs w:val="20"/>
+              </w:rPr>
+              <w:t>Raita</w:t>
+            </w:r>
+            <w:proofErr w:type="spellEnd"/>
+            <w:r>
+              <w:rPr>
+                <w:rFonts w:ascii="Times New Roman" w:hAnsi="Times New Roman" w:cs="Times New Roman"/>
+                <w:sz w:val="20"/>
+                <w:szCs w:val="20"/>
+              </w:rPr>
+              <w:t xml:space="preserve">, </w:t>
+            </w:r>
+            <w:proofErr w:type="spellStart"/>
+            <w:r>
+              <w:rPr>
+                <w:rFonts w:ascii="Times New Roman" w:hAnsi="Times New Roman" w:cs="Times New Roman"/>
+                <w:sz w:val="20"/>
+                <w:szCs w:val="20"/>
+              </w:rPr>
+              <w:t>Nimbu</w:t>
+            </w:r>
+            <w:proofErr w:type="spellEnd"/>
+            <w:r>
+              <w:rPr>
+                <w:rFonts w:ascii="Times New Roman" w:hAnsi="Times New Roman" w:cs="Times New Roman"/>
+                <w:sz w:val="20"/>
+                <w:szCs w:val="20"/>
+              </w:rPr>
+              <w:t xml:space="preserve"> </w:t>
+            </w:r>
+            <w:proofErr w:type="spellStart"/>
+            <w:r>
+              <w:rPr>
+                <w:rFonts w:ascii="Times New Roman" w:hAnsi="Times New Roman" w:cs="Times New Roman"/>
+                <w:sz w:val="20"/>
+                <w:szCs w:val="20"/>
+              </w:rPr>
+              <w:t>pani</w:t>
+            </w:r>
+            <w:proofErr w:type="spellEnd"/>
           </w:p>
         </w:tc>
         <w:tc>
@@ -205,13 +325,67 @@
                 <w:szCs w:val="20"/>
               </w:rPr>
             </w:pPr>
-            <w:r>
-              <w:rPr>
-                <w:rFonts w:ascii="Times New Roman" w:hAnsi="Times New Roman" w:cs="Times New Roman"/>
-                <w:sz w:val="20"/>
-                <w:szCs w:val="20"/>
-              </w:rPr>
-              <w:t>Karela, Masoor Sabut, Jeera rice, chapatti, curd, salad, Strawberry icecream</w:t>
+            <w:proofErr w:type="spellStart"/>
+            <w:r>
+              <w:rPr>
+                <w:rFonts w:ascii="Times New Roman" w:hAnsi="Times New Roman" w:cs="Times New Roman"/>
+                <w:sz w:val="20"/>
+                <w:szCs w:val="20"/>
+              </w:rPr>
+              <w:t>Matar</w:t>
+            </w:r>
+            <w:proofErr w:type="spellEnd"/>
+            <w:r>
+              <w:rPr>
+                <w:rFonts w:ascii="Times New Roman" w:hAnsi="Times New Roman" w:cs="Times New Roman"/>
+                <w:sz w:val="20"/>
+                <w:szCs w:val="20"/>
+              </w:rPr>
+              <w:t xml:space="preserve"> </w:t>
+            </w:r>
+            <w:proofErr w:type="spellStart"/>
+            <w:r>
+              <w:rPr>
+                <w:rFonts w:ascii="Times New Roman" w:hAnsi="Times New Roman" w:cs="Times New Roman"/>
+                <w:sz w:val="20"/>
+                <w:szCs w:val="20"/>
+              </w:rPr>
+              <w:t>Paneer</w:t>
+            </w:r>
+            <w:proofErr w:type="spellEnd"/>
+            <w:r>
+              <w:rPr>
+                <w:rFonts w:ascii="Times New Roman" w:hAnsi="Times New Roman" w:cs="Times New Roman"/>
+                <w:sz w:val="20"/>
+                <w:szCs w:val="20"/>
+              </w:rPr>
+              <w:t xml:space="preserve">, </w:t>
+            </w:r>
+            <w:proofErr w:type="spellStart"/>
+            <w:r>
+              <w:rPr>
+                <w:rFonts w:ascii="Times New Roman" w:hAnsi="Times New Roman" w:cs="Times New Roman"/>
+                <w:sz w:val="20"/>
+                <w:szCs w:val="20"/>
+              </w:rPr>
+              <w:t>Jeera</w:t>
+            </w:r>
+            <w:proofErr w:type="spellEnd"/>
+            <w:r>
+              <w:rPr>
+                <w:rFonts w:ascii="Times New Roman" w:hAnsi="Times New Roman" w:cs="Times New Roman"/>
+                <w:sz w:val="20"/>
+                <w:szCs w:val="20"/>
+              </w:rPr>
+              <w:t xml:space="preserve"> rice, chapatti, curd, salad, </w:t>
+            </w:r>
+            <w:r>
+              <w:rPr>
+                <w:rFonts w:ascii="Times New Roman" w:hAnsi="Times New Roman" w:cs="Times New Roman"/>
+                <w:sz w:val="20"/>
+                <w:szCs w:val="20"/>
+              </w:rPr>
+              <w:t>Fruit cake</w:t>
             </w:r>
           </w:p>
         </w:tc>
@@ -263,7 +437,25 @@
                 <w:sz w:val="20"/>
                 <w:szCs w:val="20"/>
               </w:rPr>
-              <w:t>Paneer paratha, corn flakes, boiled eggs and omelette, curd</w:t>
+              <w:t xml:space="preserve">Paneer paratha, corn flakes, boiled eggs and </w:t>
+            </w:r>
+            <w:proofErr w:type="spellStart"/>
+            <w:r>
+              <w:rPr>
+                <w:rFonts w:ascii="Times New Roman" w:hAnsi="Times New Roman" w:cs="Times New Roman"/>
+                <w:sz w:val="20"/>
+                <w:szCs w:val="20"/>
+              </w:rPr>
+              <w:t>omelette</w:t>
+            </w:r>
+            <w:proofErr w:type="spellEnd"/>
+            <w:r>
+              <w:rPr>
+                <w:rFonts w:ascii="Times New Roman" w:hAnsi="Times New Roman" w:cs="Times New Roman"/>
+                <w:sz w:val="20"/>
+                <w:szCs w:val="20"/>
+              </w:rPr>
+              <w:t>, curd</w:t>
             </w:r>
           </w:p>
         </w:tc>
@@ -279,13 +471,95 @@
                 <w:szCs w:val="20"/>
               </w:rPr>
             </w:pPr>
-            <w:r>
-              <w:rPr>
-                <w:rFonts w:ascii="Times New Roman" w:hAnsi="Times New Roman" w:cs="Times New Roman"/>
-                <w:sz w:val="20"/>
-                <w:szCs w:val="20"/>
-              </w:rPr>
-              <w:t>Rajma, Jeera rice,chapatti, green chutney,salad, Boondi raita, mango drink</w:t>
+            <w:proofErr w:type="spellStart"/>
+            <w:r>
+              <w:rPr>
+                <w:rFonts w:ascii="Times New Roman" w:hAnsi="Times New Roman" w:cs="Times New Roman"/>
+                <w:sz w:val="20"/>
+                <w:szCs w:val="20"/>
+              </w:rPr>
+              <w:t>Rajma</w:t>
+            </w:r>
+            <w:proofErr w:type="spellEnd"/>
+            <w:r>
+              <w:rPr>
+                <w:rFonts w:ascii="Times New Roman" w:hAnsi="Times New Roman" w:cs="Times New Roman"/>
+                <w:sz w:val="20"/>
+                <w:szCs w:val="20"/>
+              </w:rPr>
+              <w:t xml:space="preserve">, </w:t>
+            </w:r>
+            <w:proofErr w:type="spellStart"/>
+            <w:r>
+              <w:rPr>
+                <w:rFonts w:ascii="Times New Roman" w:hAnsi="Times New Roman" w:cs="Times New Roman"/>
+                <w:sz w:val="20"/>
+                <w:szCs w:val="20"/>
+              </w:rPr>
+              <w:t>Jeera</w:t>
+            </w:r>
+            <w:proofErr w:type="spellEnd"/>
+            <w:r>
+              <w:rPr>
+                <w:rFonts w:ascii="Times New Roman" w:hAnsi="Times New Roman" w:cs="Times New Roman"/>
+                <w:sz w:val="20"/>
+                <w:szCs w:val="20"/>
+              </w:rPr>
+              <w:t xml:space="preserve"> </w:t>
+            </w:r>
+            <w:proofErr w:type="spellStart"/>
+            <w:r>
+              <w:rPr>
+                <w:rFonts w:ascii="Times New Roman" w:hAnsi="Times New Roman" w:cs="Times New Roman"/>
+                <w:sz w:val="20"/>
+                <w:szCs w:val="20"/>
+              </w:rPr>
+              <w:t>rice,chapatti</w:t>
+            </w:r>
+            <w:proofErr w:type="spellEnd"/>
+            <w:r>
+              <w:rPr>
+                <w:rFonts w:ascii="Times New Roman" w:hAnsi="Times New Roman" w:cs="Times New Roman"/>
+                <w:sz w:val="20"/>
+                <w:szCs w:val="20"/>
+              </w:rPr>
+              <w:t xml:space="preserve">, green </w:t>
+            </w:r>
+            <w:proofErr w:type="spellStart"/>
+            <w:r>
+              <w:rPr>
+                <w:rFonts w:ascii="Times New Roman" w:hAnsi="Times New Roman" w:cs="Times New Roman"/>
+                <w:sz w:val="20"/>
+                <w:szCs w:val="20"/>
+              </w:rPr>
+              <w:t>chutney,salad</w:t>
+            </w:r>
+            <w:proofErr w:type="spellEnd"/>
+            <w:r>
+              <w:rPr>
+                <w:rFonts w:ascii="Times New Roman" w:hAnsi="Times New Roman" w:cs="Times New Roman"/>
+                <w:sz w:val="20"/>
+                <w:szCs w:val="20"/>
+              </w:rPr>
+              <w:t xml:space="preserve">, </w:t>
+            </w:r>
+            <w:proofErr w:type="spellStart"/>
+            <w:r>
+              <w:rPr>
+                <w:rFonts w:ascii="Times New Roman" w:hAnsi="Times New Roman" w:cs="Times New Roman"/>
+                <w:sz w:val="20"/>
+                <w:szCs w:val="20"/>
+              </w:rPr>
+              <w:t>Boondi</w:t>
+            </w:r>
+            <w:proofErr w:type="spellEnd"/>
+            <w:r>
+              <w:rPr>
+                <w:rFonts w:ascii="Times New Roman" w:hAnsi="Times New Roman" w:cs="Times New Roman"/>
+                <w:sz w:val="20"/>
+                <w:szCs w:val="20"/>
+              </w:rPr>
+              <w:t xml:space="preserve"> raita, mango drink</w:t>
             </w:r>
           </w:p>
         </w:tc>
@@ -301,13 +575,113 @@
                 <w:szCs w:val="20"/>
               </w:rPr>
             </w:pPr>
-            <w:r>
-              <w:rPr>
-                <w:rFonts w:ascii="Times New Roman" w:hAnsi="Times New Roman" w:cs="Times New Roman"/>
-                <w:sz w:val="20"/>
-                <w:szCs w:val="20"/>
-              </w:rPr>
-              <w:t>Aalo baigan, Chana dal tadka, Jeera rice, missi roti, salad, Gulab Jamun,  curd</w:t>
+            <w:proofErr w:type="spellStart"/>
+            <w:r>
+              <w:rPr>
+                <w:rFonts w:ascii="Times New Roman" w:hAnsi="Times New Roman" w:cs="Times New Roman"/>
+                <w:sz w:val="20"/>
+                <w:szCs w:val="20"/>
+              </w:rPr>
+              <w:t>Aalo</w:t>
+            </w:r>
+            <w:proofErr w:type="spellEnd"/>
+            <w:r>
+              <w:rPr>
+                <w:rFonts w:ascii="Times New Roman" w:hAnsi="Times New Roman" w:cs="Times New Roman"/>
+                <w:sz w:val="20"/>
+                <w:szCs w:val="20"/>
+              </w:rPr>
+              <w:t xml:space="preserve"> </w:t>
+            </w:r>
+            <w:proofErr w:type="spellStart"/>
+            <w:r>
+              <w:rPr>
+                <w:rFonts w:ascii="Times New Roman" w:hAnsi="Times New Roman" w:cs="Times New Roman"/>
+                <w:sz w:val="20"/>
+                <w:szCs w:val="20"/>
+              </w:rPr>
+              <w:t>baigan</w:t>
+            </w:r>
+            <w:proofErr w:type="spellEnd"/>
+            <w:r>
+              <w:rPr>
+                <w:rFonts w:ascii="Times New Roman" w:hAnsi="Times New Roman" w:cs="Times New Roman"/>
+                <w:sz w:val="20"/>
+                <w:szCs w:val="20"/>
+              </w:rPr>
+              <w:t xml:space="preserve">, </w:t>
+            </w:r>
+            <w:proofErr w:type="spellStart"/>
+            <w:r>
+              <w:rPr>
+                <w:rFonts w:ascii="Times New Roman" w:hAnsi="Times New Roman" w:cs="Times New Roman"/>
+                <w:sz w:val="20"/>
+                <w:szCs w:val="20"/>
+              </w:rPr>
+              <w:t>Chana</w:t>
+            </w:r>
+            <w:proofErr w:type="spellEnd"/>
+            <w:r>
+              <w:rPr>
+                <w:rFonts w:ascii="Times New Roman" w:hAnsi="Times New Roman" w:cs="Times New Roman"/>
+                <w:sz w:val="20"/>
+                <w:szCs w:val="20"/>
+              </w:rPr>
+              <w:t xml:space="preserve"> dal </w:t>
+            </w:r>
+            <w:proofErr w:type="spellStart"/>
+            <w:r>
+              <w:rPr>
+                <w:rFonts w:ascii="Times New Roman" w:hAnsi="Times New Roman" w:cs="Times New Roman"/>
+                <w:sz w:val="20"/>
+                <w:szCs w:val="20"/>
+              </w:rPr>
+              <w:t>tadka</w:t>
+            </w:r>
+            <w:proofErr w:type="spellEnd"/>
+            <w:r>
+              <w:rPr>
+                <w:rFonts w:ascii="Times New Roman" w:hAnsi="Times New Roman" w:cs="Times New Roman"/>
+                <w:sz w:val="20"/>
+                <w:szCs w:val="20"/>
+              </w:rPr>
+              <w:t xml:space="preserve">, </w:t>
+            </w:r>
+            <w:proofErr w:type="spellStart"/>
+            <w:r>
+              <w:rPr>
+                <w:rFonts w:ascii="Times New Roman" w:hAnsi="Times New Roman" w:cs="Times New Roman"/>
+                <w:sz w:val="20"/>
+                <w:szCs w:val="20"/>
+              </w:rPr>
+              <w:t>Jeera</w:t>
+            </w:r>
+            <w:proofErr w:type="spellEnd"/>
+            <w:r>
+              <w:rPr>
+                <w:rFonts w:ascii="Times New Roman" w:hAnsi="Times New Roman" w:cs="Times New Roman"/>
+                <w:sz w:val="20"/>
+                <w:szCs w:val="20"/>
+              </w:rPr>
+              <w:t xml:space="preserve"> rice, </w:t>
+            </w:r>
+            <w:proofErr w:type="spellStart"/>
+            <w:r>
+              <w:rPr>
+                <w:rFonts w:ascii="Times New Roman" w:hAnsi="Times New Roman" w:cs="Times New Roman"/>
+                <w:sz w:val="20"/>
+                <w:szCs w:val="20"/>
+              </w:rPr>
+              <w:t>missi</w:t>
+            </w:r>
+            <w:proofErr w:type="spellEnd"/>
+            <w:r>
+              <w:rPr>
+                <w:rFonts w:ascii="Times New Roman" w:hAnsi="Times New Roman" w:cs="Times New Roman"/>
+                <w:sz w:val="20"/>
+                <w:szCs w:val="20"/>
+              </w:rPr>
+              <w:t xml:space="preserve"> roti, salad, Gulab Jamun, </w:t>
             </w:r>
           </w:p>
         </w:tc>
@@ -359,15 +733,105 @@
                 <w:sz w:val="20"/>
                 <w:szCs w:val="20"/>
               </w:rPr>
-              <w:t>Plain pranth with aloo gravy</w:t>
-            </w:r>
-            <w:r>
-              <w:rPr>
-                <w:rFonts w:ascii="Times New Roman" w:hAnsi="Times New Roman" w:cs="Times New Roman"/>
-                <w:sz w:val="20"/>
-                <w:szCs w:val="20"/>
-              </w:rPr>
-              <w:t>, namkeen dalia, boiled egg and egg bhurji, curd</w:t>
+              <w:t xml:space="preserve">Plain </w:t>
+            </w:r>
+            <w:proofErr w:type="spellStart"/>
+            <w:r>
+              <w:rPr>
+                <w:rFonts w:ascii="Times New Roman" w:hAnsi="Times New Roman" w:cs="Times New Roman"/>
+                <w:sz w:val="20"/>
+                <w:szCs w:val="20"/>
+              </w:rPr>
+              <w:t>pranth</w:t>
+            </w:r>
+            <w:proofErr w:type="spellEnd"/>
+            <w:r>
+              <w:rPr>
+                <w:rFonts w:ascii="Times New Roman" w:hAnsi="Times New Roman" w:cs="Times New Roman"/>
+                <w:sz w:val="20"/>
+                <w:szCs w:val="20"/>
+              </w:rPr>
+              <w:t xml:space="preserve"> with </w:t>
+            </w:r>
+            <w:proofErr w:type="spellStart"/>
+            <w:r>
+              <w:rPr>
+                <w:rFonts w:ascii="Times New Roman" w:hAnsi="Times New Roman" w:cs="Times New Roman"/>
+                <w:sz w:val="20"/>
+                <w:szCs w:val="20"/>
+              </w:rPr>
+              <w:t>aloo</w:t>
+            </w:r>
+            <w:proofErr w:type="spellEnd"/>
+            <w:r>
+              <w:rPr>
+                <w:rFonts w:ascii="Times New Roman" w:hAnsi="Times New Roman" w:cs="Times New Roman"/>
+                <w:sz w:val="20"/>
+                <w:szCs w:val="20"/>
+              </w:rPr>
+              <w:t xml:space="preserve"> gravy</w:t>
+            </w:r>
+            <w:r>
+              <w:rPr>
+                <w:rFonts w:ascii="Times New Roman" w:hAnsi="Times New Roman" w:cs="Times New Roman"/>
+                <w:sz w:val="20"/>
+                <w:szCs w:val="20"/>
+              </w:rPr>
+              <w:t xml:space="preserve">, </w:t>
+            </w:r>
+            <w:proofErr w:type="spellStart"/>
+            <w:r>
+              <w:rPr>
+                <w:rFonts w:ascii="Times New Roman" w:hAnsi="Times New Roman" w:cs="Times New Roman"/>
+                <w:sz w:val="20"/>
+                <w:szCs w:val="20"/>
+              </w:rPr>
+              <w:t>namkeen</w:t>
+            </w:r>
+            <w:proofErr w:type="spellEnd"/>
+            <w:r>
+              <w:rPr>
+                <w:rFonts w:ascii="Times New Roman" w:hAnsi="Times New Roman" w:cs="Times New Roman"/>
+                <w:sz w:val="20"/>
+                <w:szCs w:val="20"/>
+              </w:rPr>
+              <w:t xml:space="preserve"> </w:t>
+            </w:r>
+            <w:proofErr w:type="spellStart"/>
+            <w:r>
+              <w:rPr>
+                <w:rFonts w:ascii="Times New Roman" w:hAnsi="Times New Roman" w:cs="Times New Roman"/>
+                <w:sz w:val="20"/>
+                <w:szCs w:val="20"/>
+              </w:rPr>
+              <w:t>dalia</w:t>
+            </w:r>
+            <w:proofErr w:type="spellEnd"/>
+            <w:r>
+              <w:rPr>
+                <w:rFonts w:ascii="Times New Roman" w:hAnsi="Times New Roman" w:cs="Times New Roman"/>
+                <w:sz w:val="20"/>
+                <w:szCs w:val="20"/>
+              </w:rPr>
+              <w:t xml:space="preserve">, boiled egg and egg </w:t>
+            </w:r>
+            <w:proofErr w:type="spellStart"/>
+            <w:r>
+              <w:rPr>
+                <w:rFonts w:ascii="Times New Roman" w:hAnsi="Times New Roman" w:cs="Times New Roman"/>
+                <w:sz w:val="20"/>
+                <w:szCs w:val="20"/>
+              </w:rPr>
+              <w:t>bhurji</w:t>
+            </w:r>
+            <w:proofErr w:type="spellEnd"/>
+            <w:r>
+              <w:rPr>
+                <w:rFonts w:ascii="Times New Roman" w:hAnsi="Times New Roman" w:cs="Times New Roman"/>
+                <w:sz w:val="20"/>
+                <w:szCs w:val="20"/>
+              </w:rPr>
+              <w:t>, curd</w:t>
             </w:r>
           </w:p>
         </w:tc>
@@ -383,48 +847,68 @@
                 <w:szCs w:val="20"/>
               </w:rPr>
             </w:pPr>
-            <w:r>
-              <w:rPr>
-                <w:rFonts w:ascii="Times New Roman" w:hAnsi="Times New Roman" w:cs="Times New Roman"/>
-                <w:sz w:val="20"/>
-                <w:szCs w:val="20"/>
-              </w:rPr>
-              <w:t>Sambhar, uttapam, Lemon rice, Salad, Coconut chutney(1</w:t>
-            </w:r>
-            <w:r>
-              <w:rPr>
-                <w:rFonts w:ascii="Times New Roman" w:hAnsi="Times New Roman" w:cs="Times New Roman"/>
-                <w:sz w:val="20"/>
-                <w:szCs w:val="20"/>
-                <w:vertAlign w:val="superscript"/>
-              </w:rPr>
-              <w:t>st</w:t>
-            </w:r>
-            <w:r>
-              <w:rPr>
-                <w:rFonts w:ascii="Times New Roman" w:hAnsi="Times New Roman" w:cs="Times New Roman"/>
-                <w:sz w:val="20"/>
-                <w:szCs w:val="20"/>
-              </w:rPr>
-              <w:t xml:space="preserve"> week)/Chinese noodles with Manchurian gravy(3</w:t>
-            </w:r>
-            <w:r>
-              <w:rPr>
-                <w:rFonts w:ascii="Times New Roman" w:hAnsi="Times New Roman" w:cs="Times New Roman"/>
-                <w:sz w:val="20"/>
-                <w:szCs w:val="20"/>
-                <w:vertAlign w:val="superscript"/>
-              </w:rPr>
-              <w:t>rd</w:t>
-            </w:r>
-            <w:r>
-              <w:rPr>
-                <w:rFonts w:ascii="Times New Roman" w:hAnsi="Times New Roman" w:cs="Times New Roman"/>
-                <w:sz w:val="20"/>
-                <w:szCs w:val="20"/>
-              </w:rPr>
-              <w:t xml:space="preserve">  week), Roohafza</w:t>
-            </w:r>
+            <w:proofErr w:type="spellStart"/>
+            <w:r>
+              <w:rPr>
+                <w:rFonts w:ascii="Times New Roman" w:hAnsi="Times New Roman" w:cs="Times New Roman"/>
+                <w:sz w:val="20"/>
+                <w:szCs w:val="20"/>
+              </w:rPr>
+              <w:t>Sambhar</w:t>
+            </w:r>
+            <w:proofErr w:type="spellEnd"/>
+            <w:r>
+              <w:rPr>
+                <w:rFonts w:ascii="Times New Roman" w:hAnsi="Times New Roman" w:cs="Times New Roman"/>
+                <w:sz w:val="20"/>
+                <w:szCs w:val="20"/>
+              </w:rPr>
+              <w:t xml:space="preserve">, </w:t>
+            </w:r>
+            <w:proofErr w:type="spellStart"/>
+            <w:r>
+              <w:rPr>
+                <w:rFonts w:ascii="Times New Roman" w:hAnsi="Times New Roman" w:cs="Times New Roman"/>
+                <w:sz w:val="20"/>
+                <w:szCs w:val="20"/>
+              </w:rPr>
+              <w:t>uttapam</w:t>
+            </w:r>
+            <w:proofErr w:type="spellEnd"/>
+            <w:r>
+              <w:rPr>
+                <w:rFonts w:ascii="Times New Roman" w:hAnsi="Times New Roman" w:cs="Times New Roman"/>
+                <w:sz w:val="20"/>
+                <w:szCs w:val="20"/>
+              </w:rPr>
+              <w:t>, Lemon rice, Salad, Coconut chutney</w:t>
+            </w:r>
+            <w:r>
+              <w:rPr>
+                <w:rFonts w:ascii="Times New Roman" w:hAnsi="Times New Roman" w:cs="Times New Roman"/>
+                <w:sz w:val="20"/>
+                <w:szCs w:val="20"/>
+              </w:rPr>
+              <w:t>,</w:t>
+            </w:r>
+            <w:r>
+              <w:rPr>
+                <w:rFonts w:ascii="Times New Roman" w:hAnsi="Times New Roman" w:cs="Times New Roman"/>
+                <w:sz w:val="20"/>
+                <w:szCs w:val="20"/>
+              </w:rPr>
+              <w:t xml:space="preserve"> </w:t>
+            </w:r>
+            <w:proofErr w:type="spellStart"/>
+            <w:r>
+              <w:rPr>
+                <w:rFonts w:ascii="Times New Roman" w:hAnsi="Times New Roman" w:cs="Times New Roman"/>
+                <w:sz w:val="20"/>
+                <w:szCs w:val="20"/>
+              </w:rPr>
+              <w:t>Roohafza</w:t>
+            </w:r>
+            <w:proofErr w:type="spellEnd"/>
           </w:p>
         </w:tc>
         <w:tc>
@@ -439,13 +923,101 @@
                 <w:szCs w:val="20"/>
               </w:rPr>
             </w:pPr>
-            <w:r>
-              <w:rPr>
-                <w:rFonts w:ascii="Times New Roman" w:hAnsi="Times New Roman" w:cs="Times New Roman"/>
-                <w:sz w:val="20"/>
-                <w:szCs w:val="20"/>
-              </w:rPr>
-              <w:t>Ghiya Kofte, Sabut  Moong Dal, Jeera rice, chapatti, salad, Curd,  Rice Kheer</w:t>
+            <w:proofErr w:type="spellStart"/>
+            <w:r>
+              <w:rPr>
+                <w:rFonts w:ascii="Times New Roman" w:hAnsi="Times New Roman" w:cs="Times New Roman"/>
+                <w:sz w:val="20"/>
+                <w:szCs w:val="20"/>
+              </w:rPr>
+              <w:t>Ghiya</w:t>
+            </w:r>
+            <w:proofErr w:type="spellEnd"/>
+            <w:r>
+              <w:rPr>
+                <w:rFonts w:ascii="Times New Roman" w:hAnsi="Times New Roman" w:cs="Times New Roman"/>
+                <w:sz w:val="20"/>
+                <w:szCs w:val="20"/>
+              </w:rPr>
+              <w:t xml:space="preserve"> </w:t>
+            </w:r>
+            <w:proofErr w:type="spellStart"/>
+            <w:r>
+              <w:rPr>
+                <w:rFonts w:ascii="Times New Roman" w:hAnsi="Times New Roman" w:cs="Times New Roman"/>
+                <w:sz w:val="20"/>
+                <w:szCs w:val="20"/>
+              </w:rPr>
+              <w:t>Kofte</w:t>
+            </w:r>
+            <w:proofErr w:type="spellEnd"/>
+            <w:r>
+              <w:rPr>
+                <w:rFonts w:ascii="Times New Roman" w:hAnsi="Times New Roman" w:cs="Times New Roman"/>
+                <w:sz w:val="20"/>
+                <w:szCs w:val="20"/>
+              </w:rPr>
+              <w:t xml:space="preserve">, </w:t>
+            </w:r>
+            <w:proofErr w:type="spellStart"/>
+            <w:r>
+              <w:rPr>
+                <w:rFonts w:ascii="Times New Roman" w:hAnsi="Times New Roman" w:cs="Times New Roman"/>
+                <w:sz w:val="20"/>
+                <w:szCs w:val="20"/>
+              </w:rPr>
+              <w:t>Sabut</w:t>
+            </w:r>
+            <w:proofErr w:type="spellEnd"/>
+            <w:r>
+              <w:rPr>
+                <w:rFonts w:ascii="Times New Roman" w:hAnsi="Times New Roman" w:cs="Times New Roman"/>
+                <w:sz w:val="20"/>
+                <w:szCs w:val="20"/>
+              </w:rPr>
+              <w:t xml:space="preserve"> </w:t>
+            </w:r>
+            <w:proofErr w:type="spellStart"/>
+            <w:r>
+              <w:rPr>
+                <w:rFonts w:ascii="Times New Roman" w:hAnsi="Times New Roman" w:cs="Times New Roman"/>
+                <w:sz w:val="20"/>
+                <w:szCs w:val="20"/>
+              </w:rPr>
+              <w:t>m</w:t>
+            </w:r>
+            <w:r>
+              <w:rPr>
+                <w:rFonts w:ascii="Times New Roman" w:hAnsi="Times New Roman" w:cs="Times New Roman"/>
+                <w:sz w:val="20"/>
+                <w:szCs w:val="20"/>
+              </w:rPr>
+              <w:t>oong</w:t>
+            </w:r>
+            <w:proofErr w:type="spellEnd"/>
+            <w:r>
+              <w:rPr>
+                <w:rFonts w:ascii="Times New Roman" w:hAnsi="Times New Roman" w:cs="Times New Roman"/>
+                <w:sz w:val="20"/>
+                <w:szCs w:val="20"/>
+              </w:rPr>
+              <w:t xml:space="preserve"> Dal, Jeera rice, chapatti, salad, </w:t>
+            </w:r>
+            <w:r>
+              <w:rPr>
+                <w:rFonts w:ascii="Times New Roman" w:hAnsi="Times New Roman" w:cs="Times New Roman"/>
+                <w:sz w:val="20"/>
+                <w:szCs w:val="20"/>
+              </w:rPr>
+              <w:t>c</w:t>
+            </w:r>
+            <w:r>
+              <w:rPr>
+                <w:rFonts w:ascii="Times New Roman" w:hAnsi="Times New Roman" w:cs="Times New Roman"/>
+                <w:sz w:val="20"/>
+                <w:szCs w:val="20"/>
+              </w:rPr>
+              <w:t>urd, Rice Kheer</w:t>
             </w:r>
           </w:p>
         </w:tc>
@@ -497,7 +1069,25 @@
                 <w:sz w:val="20"/>
                 <w:szCs w:val="20"/>
               </w:rPr>
-              <w:t>Mix  paratha, Sweet Corn, boiled egg and omelette, curd</w:t>
+              <w:t xml:space="preserve">Mix paratha, Sweet Corn, boiled egg and </w:t>
+            </w:r>
+            <w:proofErr w:type="spellStart"/>
+            <w:r>
+              <w:rPr>
+                <w:rFonts w:ascii="Times New Roman" w:hAnsi="Times New Roman" w:cs="Times New Roman"/>
+                <w:sz w:val="20"/>
+                <w:szCs w:val="20"/>
+              </w:rPr>
+              <w:t>omelette</w:t>
+            </w:r>
+            <w:proofErr w:type="spellEnd"/>
+            <w:r>
+              <w:rPr>
+                <w:rFonts w:ascii="Times New Roman" w:hAnsi="Times New Roman" w:cs="Times New Roman"/>
+                <w:sz w:val="20"/>
+                <w:szCs w:val="20"/>
+              </w:rPr>
+              <w:t>, curd</w:t>
             </w:r>
           </w:p>
         </w:tc>
@@ -513,13 +1103,77 @@
                 <w:szCs w:val="20"/>
               </w:rPr>
             </w:pPr>
-            <w:r>
-              <w:rPr>
-                <w:rFonts w:ascii="Times New Roman" w:hAnsi="Times New Roman" w:cs="Times New Roman"/>
-                <w:sz w:val="20"/>
-                <w:szCs w:val="20"/>
-              </w:rPr>
-              <w:t>Kadi, jeera aloo, steam rice, chapatti, salad, Leechi drink</w:t>
+            <w:proofErr w:type="spellStart"/>
+            <w:r>
+              <w:rPr>
+                <w:rFonts w:ascii="Times New Roman" w:hAnsi="Times New Roman" w:cs="Times New Roman"/>
+                <w:sz w:val="20"/>
+                <w:szCs w:val="20"/>
+              </w:rPr>
+              <w:t>Kadi</w:t>
+            </w:r>
+            <w:proofErr w:type="spellEnd"/>
+            <w:r>
+              <w:rPr>
+                <w:rFonts w:ascii="Times New Roman" w:hAnsi="Times New Roman" w:cs="Times New Roman"/>
+                <w:sz w:val="20"/>
+                <w:szCs w:val="20"/>
+              </w:rPr>
+              <w:t xml:space="preserve">, </w:t>
+            </w:r>
+            <w:proofErr w:type="spellStart"/>
+            <w:r>
+              <w:rPr>
+                <w:rFonts w:ascii="Times New Roman" w:hAnsi="Times New Roman" w:cs="Times New Roman"/>
+                <w:sz w:val="20"/>
+                <w:szCs w:val="20"/>
+              </w:rPr>
+              <w:t>jeera</w:t>
+            </w:r>
+            <w:proofErr w:type="spellEnd"/>
+            <w:r>
+              <w:rPr>
+                <w:rFonts w:ascii="Times New Roman" w:hAnsi="Times New Roman" w:cs="Times New Roman"/>
+                <w:sz w:val="20"/>
+                <w:szCs w:val="20"/>
+              </w:rPr>
+              <w:t xml:space="preserve"> </w:t>
+            </w:r>
+            <w:proofErr w:type="spellStart"/>
+            <w:r>
+              <w:rPr>
+                <w:rFonts w:ascii="Times New Roman" w:hAnsi="Times New Roman" w:cs="Times New Roman"/>
+                <w:sz w:val="20"/>
+                <w:szCs w:val="20"/>
+              </w:rPr>
+              <w:t>aloo</w:t>
+            </w:r>
+            <w:proofErr w:type="spellEnd"/>
+            <w:r>
+              <w:rPr>
+                <w:rFonts w:ascii="Times New Roman" w:hAnsi="Times New Roman" w:cs="Times New Roman"/>
+                <w:sz w:val="20"/>
+                <w:szCs w:val="20"/>
+              </w:rPr>
+              <w:t xml:space="preserve">, steam rice, chapatti, salad, </w:t>
+            </w:r>
+            <w:proofErr w:type="spellStart"/>
+            <w:r>
+              <w:rPr>
+                <w:rFonts w:ascii="Times New Roman" w:hAnsi="Times New Roman" w:cs="Times New Roman"/>
+                <w:sz w:val="20"/>
+                <w:szCs w:val="20"/>
+              </w:rPr>
+              <w:t>Leechi</w:t>
+            </w:r>
+            <w:proofErr w:type="spellEnd"/>
+            <w:r>
+              <w:rPr>
+                <w:rFonts w:ascii="Times New Roman" w:hAnsi="Times New Roman" w:cs="Times New Roman"/>
+                <w:sz w:val="20"/>
+                <w:szCs w:val="20"/>
+              </w:rPr>
+              <w:t xml:space="preserve"> drink</w:t>
             </w:r>
           </w:p>
         </w:tc>
@@ -541,8 +1195,144 @@
                 <w:sz w:val="20"/>
                 <w:szCs w:val="20"/>
               </w:rPr>
-              <w:t>Matar mushroom, Mix Dal, Jeera rice, chapatti, salad,chutney, curd,besan burfi</w:t>
-            </w:r>
+              <w:t xml:space="preserve">Corn </w:t>
+            </w:r>
+            <w:proofErr w:type="spellStart"/>
+            <w:r>
+              <w:rPr>
+                <w:rFonts w:ascii="Times New Roman" w:hAnsi="Times New Roman" w:cs="Times New Roman"/>
+                <w:sz w:val="20"/>
+                <w:szCs w:val="20"/>
+              </w:rPr>
+              <w:t>palak</w:t>
+            </w:r>
+            <w:proofErr w:type="spellEnd"/>
+            <w:r>
+              <w:rPr>
+                <w:rFonts w:ascii="Times New Roman" w:hAnsi="Times New Roman" w:cs="Times New Roman"/>
+                <w:sz w:val="20"/>
+                <w:szCs w:val="20"/>
+              </w:rPr>
+              <w:t xml:space="preserve"> </w:t>
+            </w:r>
+            <w:r>
+              <w:rPr>
+                <w:rFonts w:ascii="Times New Roman" w:hAnsi="Times New Roman" w:cs="Times New Roman"/>
+                <w:sz w:val="20"/>
+                <w:szCs w:val="20"/>
+              </w:rPr>
+              <w:t>, m</w:t>
+            </w:r>
+            <w:r>
+              <w:rPr>
+                <w:rFonts w:ascii="Times New Roman" w:hAnsi="Times New Roman" w:cs="Times New Roman"/>
+                <w:sz w:val="20"/>
+                <w:szCs w:val="20"/>
+              </w:rPr>
+              <w:t xml:space="preserve">ix </w:t>
+            </w:r>
+            <w:r>
+              <w:rPr>
+                <w:rFonts w:ascii="Times New Roman" w:hAnsi="Times New Roman" w:cs="Times New Roman"/>
+                <w:sz w:val="20"/>
+                <w:szCs w:val="20"/>
+              </w:rPr>
+              <w:t>d</w:t>
+            </w:r>
+            <w:r>
+              <w:rPr>
+                <w:rFonts w:ascii="Times New Roman" w:hAnsi="Times New Roman" w:cs="Times New Roman"/>
+                <w:sz w:val="20"/>
+                <w:szCs w:val="20"/>
+              </w:rPr>
+              <w:t xml:space="preserve">al, Jeera rice, </w:t>
+            </w:r>
+            <w:proofErr w:type="spellStart"/>
+            <w:r>
+              <w:rPr>
+                <w:rFonts w:ascii="Times New Roman" w:hAnsi="Times New Roman" w:cs="Times New Roman"/>
+                <w:sz w:val="20"/>
+                <w:szCs w:val="20"/>
+              </w:rPr>
+              <w:t>chapati</w:t>
+            </w:r>
+            <w:proofErr w:type="spellEnd"/>
+            <w:r>
+              <w:rPr>
+                <w:rFonts w:ascii="Times New Roman" w:hAnsi="Times New Roman" w:cs="Times New Roman"/>
+                <w:sz w:val="20"/>
+                <w:szCs w:val="20"/>
+              </w:rPr>
+              <w:t>, salad,</w:t>
+            </w:r>
+            <w:r>
+              <w:rPr>
+                <w:rFonts w:ascii="Times New Roman" w:hAnsi="Times New Roman" w:cs="Times New Roman"/>
+                <w:sz w:val="20"/>
+                <w:szCs w:val="20"/>
+              </w:rPr>
+              <w:t xml:space="preserve"> </w:t>
+            </w:r>
+            <w:r>
+              <w:rPr>
+                <w:rFonts w:ascii="Times New Roman" w:hAnsi="Times New Roman" w:cs="Times New Roman"/>
+                <w:sz w:val="20"/>
+                <w:szCs w:val="20"/>
+              </w:rPr>
+              <w:t>chutne</w:t>
+            </w:r>
+            <w:r>
+              <w:rPr>
+                <w:rFonts w:ascii="Times New Roman" w:hAnsi="Times New Roman" w:cs="Times New Roman"/>
+                <w:sz w:val="20"/>
+                <w:szCs w:val="20"/>
+              </w:rPr>
+              <w:t>y</w:t>
+            </w:r>
+            <w:r>
+              <w:rPr>
+                <w:rFonts w:ascii="Times New Roman" w:hAnsi="Times New Roman" w:cs="Times New Roman"/>
+                <w:sz w:val="20"/>
+                <w:szCs w:val="20"/>
+              </w:rPr>
+              <w:t>,</w:t>
+            </w:r>
+            <w:r>
+              <w:rPr>
+                <w:rFonts w:ascii="Times New Roman" w:hAnsi="Times New Roman" w:cs="Times New Roman"/>
+                <w:sz w:val="20"/>
+                <w:szCs w:val="20"/>
+              </w:rPr>
+              <w:t xml:space="preserve"> </w:t>
+            </w:r>
+            <w:proofErr w:type="spellStart"/>
+            <w:r>
+              <w:rPr>
+                <w:rFonts w:ascii="Times New Roman" w:hAnsi="Times New Roman" w:cs="Times New Roman"/>
+                <w:sz w:val="20"/>
+                <w:szCs w:val="20"/>
+              </w:rPr>
+              <w:t>besan</w:t>
+            </w:r>
+            <w:proofErr w:type="spellEnd"/>
+            <w:r>
+              <w:rPr>
+                <w:rFonts w:ascii="Times New Roman" w:hAnsi="Times New Roman" w:cs="Times New Roman"/>
+                <w:sz w:val="20"/>
+                <w:szCs w:val="20"/>
+              </w:rPr>
+              <w:t xml:space="preserve"> </w:t>
+            </w:r>
+            <w:proofErr w:type="spellStart"/>
+            <w:r>
+              <w:rPr>
+                <w:rFonts w:ascii="Times New Roman" w:hAnsi="Times New Roman" w:cs="Times New Roman"/>
+                <w:sz w:val="20"/>
+                <w:szCs w:val="20"/>
+              </w:rPr>
+              <w:t>burfi</w:t>
+            </w:r>
+            <w:proofErr w:type="spellEnd"/>
           </w:p>
         </w:tc>
       </w:tr>
@@ -593,7 +1383,69 @@
                 <w:sz w:val="20"/>
                 <w:szCs w:val="20"/>
               </w:rPr>
-              <w:t>Aloo prantha, Poha, boiled egg and egg bhurji, curd, Stuffing</w:t>
+              <w:t xml:space="preserve">Dal </w:t>
+            </w:r>
+            <w:proofErr w:type="spellStart"/>
+            <w:r>
+              <w:rPr>
+                <w:rFonts w:ascii="Times New Roman" w:hAnsi="Times New Roman" w:cs="Times New Roman"/>
+                <w:sz w:val="20"/>
+                <w:szCs w:val="20"/>
+              </w:rPr>
+              <w:t>prantha</w:t>
+            </w:r>
+            <w:proofErr w:type="spellEnd"/>
+            <w:r>
+              <w:rPr>
+                <w:rFonts w:ascii="Times New Roman" w:hAnsi="Times New Roman" w:cs="Times New Roman"/>
+                <w:sz w:val="20"/>
+                <w:szCs w:val="20"/>
+              </w:rPr>
+              <w:t xml:space="preserve">, </w:t>
+            </w:r>
+            <w:proofErr w:type="spellStart"/>
+            <w:r>
+              <w:rPr>
+                <w:rFonts w:ascii="Times New Roman" w:hAnsi="Times New Roman" w:cs="Times New Roman"/>
+                <w:sz w:val="20"/>
+                <w:szCs w:val="20"/>
+              </w:rPr>
+              <w:t>Poha</w:t>
+            </w:r>
+            <w:proofErr w:type="spellEnd"/>
+            <w:r>
+              <w:rPr>
+                <w:rFonts w:ascii="Times New Roman" w:hAnsi="Times New Roman" w:cs="Times New Roman"/>
+                <w:sz w:val="20"/>
+                <w:szCs w:val="20"/>
+              </w:rPr>
+              <w:t>, b</w:t>
+            </w:r>
+            <w:r>
+              <w:rPr>
+                <w:rFonts w:ascii="Times New Roman" w:hAnsi="Times New Roman" w:cs="Times New Roman"/>
+                <w:sz w:val="20"/>
+                <w:szCs w:val="20"/>
+              </w:rPr>
+              <w:t xml:space="preserve">oiled egg and egg </w:t>
+            </w:r>
+            <w:proofErr w:type="spellStart"/>
+            <w:r>
+              <w:rPr>
+                <w:rFonts w:ascii="Times New Roman" w:hAnsi="Times New Roman" w:cs="Times New Roman"/>
+                <w:sz w:val="20"/>
+                <w:szCs w:val="20"/>
+              </w:rPr>
+              <w:t>bhurji</w:t>
+            </w:r>
+            <w:proofErr w:type="spellEnd"/>
+            <w:r>
+              <w:rPr>
+                <w:rFonts w:ascii="Times New Roman" w:hAnsi="Times New Roman" w:cs="Times New Roman"/>
+                <w:sz w:val="20"/>
+                <w:szCs w:val="20"/>
+              </w:rPr>
+              <w:t>, curd</w:t>
             </w:r>
           </w:p>
         </w:tc>
@@ -615,7 +1467,51 @@
                 <w:sz w:val="20"/>
                 <w:szCs w:val="20"/>
               </w:rPr>
-              <w:t xml:space="preserve">Cheese Chilly ,Mix veg , steamed rice, salad, chapatti, Mix raita, Jaljeera drink </w:t>
+              <w:t>Cheese Chilly, fried</w:t>
+            </w:r>
+            <w:r>
+              <w:rPr>
+                <w:rFonts w:ascii="Times New Roman" w:hAnsi="Times New Roman" w:cs="Times New Roman"/>
+                <w:sz w:val="20"/>
+                <w:szCs w:val="20"/>
+              </w:rPr>
+              <w:t xml:space="preserve"> rice, salad, chapatti, Mix </w:t>
+            </w:r>
+            <w:proofErr w:type="spellStart"/>
+            <w:r>
+              <w:rPr>
+                <w:rFonts w:ascii="Times New Roman" w:hAnsi="Times New Roman" w:cs="Times New Roman"/>
+                <w:sz w:val="20"/>
+                <w:szCs w:val="20"/>
+              </w:rPr>
+              <w:t>raita</w:t>
+            </w:r>
+            <w:proofErr w:type="spellEnd"/>
+            <w:r>
+              <w:rPr>
+                <w:rFonts w:ascii="Times New Roman" w:hAnsi="Times New Roman" w:cs="Times New Roman"/>
+                <w:sz w:val="20"/>
+                <w:szCs w:val="20"/>
+              </w:rPr>
+              <w:t xml:space="preserve">, </w:t>
+            </w:r>
+            <w:proofErr w:type="spellStart"/>
+            <w:r>
+              <w:rPr>
+                <w:rFonts w:ascii="Times New Roman" w:hAnsi="Times New Roman" w:cs="Times New Roman"/>
+                <w:sz w:val="20"/>
+                <w:szCs w:val="20"/>
+              </w:rPr>
+              <w:t>Jaljeera</w:t>
+            </w:r>
+            <w:proofErr w:type="spellEnd"/>
+            <w:r>
+              <w:rPr>
+                <w:rFonts w:ascii="Times New Roman" w:hAnsi="Times New Roman" w:cs="Times New Roman"/>
+                <w:sz w:val="20"/>
+                <w:szCs w:val="20"/>
+              </w:rPr>
+              <w:t xml:space="preserve"> drink </w:t>
             </w:r>
           </w:p>
         </w:tc>
@@ -631,14 +1527,94 @@
                 <w:szCs w:val="20"/>
               </w:rPr>
             </w:pPr>
-            <w:r>
-              <w:rPr>
-                <w:rFonts w:ascii="Times New Roman" w:hAnsi="Times New Roman" w:cs="Times New Roman"/>
-                <w:sz w:val="20"/>
-                <w:szCs w:val="20"/>
-              </w:rPr>
-              <w:t>Bhindi/Aarbi, Rongi, Jeera rice, chapatti, salad, Fruit cake</w:t>
-            </w:r>
+            <w:proofErr w:type="spellStart"/>
+            <w:r>
+              <w:rPr>
+                <w:rFonts w:ascii="Times New Roman" w:hAnsi="Times New Roman" w:cs="Times New Roman"/>
+                <w:sz w:val="20"/>
+                <w:szCs w:val="20"/>
+              </w:rPr>
+              <w:t>Kadhai</w:t>
+            </w:r>
+            <w:proofErr w:type="spellEnd"/>
+            <w:r>
+              <w:rPr>
+                <w:rFonts w:ascii="Times New Roman" w:hAnsi="Times New Roman" w:cs="Times New Roman"/>
+                <w:sz w:val="20"/>
+                <w:szCs w:val="20"/>
+              </w:rPr>
+              <w:t xml:space="preserve"> soya</w:t>
+            </w:r>
+            <w:r>
+              <w:rPr>
+                <w:rFonts w:ascii="Times New Roman" w:hAnsi="Times New Roman" w:cs="Times New Roman"/>
+                <w:sz w:val="20"/>
+                <w:szCs w:val="20"/>
+              </w:rPr>
+              <w:t xml:space="preserve">, </w:t>
+            </w:r>
+            <w:proofErr w:type="spellStart"/>
+            <w:r>
+              <w:rPr>
+                <w:rFonts w:ascii="Times New Roman" w:hAnsi="Times New Roman" w:cs="Times New Roman"/>
+                <w:sz w:val="20"/>
+                <w:szCs w:val="20"/>
+              </w:rPr>
+              <w:t>Navratan</w:t>
+            </w:r>
+            <w:proofErr w:type="spellEnd"/>
+            <w:r>
+              <w:rPr>
+                <w:rFonts w:ascii="Times New Roman" w:hAnsi="Times New Roman" w:cs="Times New Roman"/>
+                <w:sz w:val="20"/>
+                <w:szCs w:val="20"/>
+              </w:rPr>
+              <w:t xml:space="preserve"> dal</w:t>
+            </w:r>
+            <w:r>
+              <w:rPr>
+                <w:rFonts w:ascii="Times New Roman" w:hAnsi="Times New Roman" w:cs="Times New Roman"/>
+                <w:sz w:val="20"/>
+                <w:szCs w:val="20"/>
+              </w:rPr>
+              <w:t xml:space="preserve">, </w:t>
+            </w:r>
+            <w:proofErr w:type="spellStart"/>
+            <w:r>
+              <w:rPr>
+                <w:rFonts w:ascii="Times New Roman" w:hAnsi="Times New Roman" w:cs="Times New Roman"/>
+                <w:sz w:val="20"/>
+                <w:szCs w:val="20"/>
+              </w:rPr>
+              <w:t>Jeera</w:t>
+            </w:r>
+            <w:proofErr w:type="spellEnd"/>
+            <w:r>
+              <w:rPr>
+                <w:rFonts w:ascii="Times New Roman" w:hAnsi="Times New Roman" w:cs="Times New Roman"/>
+                <w:sz w:val="20"/>
+                <w:szCs w:val="20"/>
+              </w:rPr>
+              <w:t xml:space="preserve"> rice, salad, </w:t>
+            </w:r>
+            <w:r>
+              <w:rPr>
+                <w:rFonts w:ascii="Times New Roman" w:hAnsi="Times New Roman" w:cs="Times New Roman"/>
+                <w:sz w:val="20"/>
+                <w:szCs w:val="20"/>
+              </w:rPr>
+              <w:t xml:space="preserve">curd, </w:t>
+            </w:r>
+            <w:proofErr w:type="spellStart"/>
+            <w:r>
+              <w:rPr>
+                <w:rFonts w:ascii="Times New Roman" w:hAnsi="Times New Roman" w:cs="Times New Roman"/>
+                <w:sz w:val="20"/>
+                <w:szCs w:val="20"/>
+              </w:rPr>
+              <w:t>Icecream</w:t>
+            </w:r>
+            <w:proofErr w:type="spellEnd"/>
           </w:p>
         </w:tc>
       </w:tr>
@@ -683,21 +1659,93 @@
                 <w:szCs w:val="20"/>
               </w:rPr>
             </w:pPr>
-            <w:r>
-              <w:rPr>
-                <w:rFonts w:ascii="Times New Roman" w:hAnsi="Times New Roman" w:cs="Times New Roman"/>
-                <w:sz w:val="20"/>
-                <w:szCs w:val="20"/>
-              </w:rPr>
-              <w:t>Dal prantha</w:t>
-            </w:r>
-            <w:r>
-              <w:rPr>
-                <w:rFonts w:ascii="Times New Roman" w:hAnsi="Times New Roman" w:cs="Times New Roman"/>
-                <w:sz w:val="20"/>
-                <w:szCs w:val="20"/>
-              </w:rPr>
-              <w:t>, Chana chat ,boiled egg and bhurji, curd</w:t>
+            <w:proofErr w:type="spellStart"/>
+            <w:r>
+              <w:rPr>
+                <w:rFonts w:ascii="Times New Roman" w:hAnsi="Times New Roman" w:cs="Times New Roman"/>
+                <w:sz w:val="20"/>
+                <w:szCs w:val="20"/>
+              </w:rPr>
+              <w:t>Aloo</w:t>
+            </w:r>
+            <w:proofErr w:type="spellEnd"/>
+            <w:r>
+              <w:rPr>
+                <w:rFonts w:ascii="Times New Roman" w:hAnsi="Times New Roman" w:cs="Times New Roman"/>
+                <w:sz w:val="20"/>
+                <w:szCs w:val="20"/>
+              </w:rPr>
+              <w:t xml:space="preserve"> </w:t>
+            </w:r>
+            <w:proofErr w:type="spellStart"/>
+            <w:r>
+              <w:rPr>
+                <w:rFonts w:ascii="Times New Roman" w:hAnsi="Times New Roman" w:cs="Times New Roman"/>
+                <w:sz w:val="20"/>
+                <w:szCs w:val="20"/>
+              </w:rPr>
+              <w:t>prantha</w:t>
+            </w:r>
+            <w:proofErr w:type="spellEnd"/>
+            <w:r>
+              <w:rPr>
+                <w:rFonts w:ascii="Times New Roman" w:hAnsi="Times New Roman" w:cs="Times New Roman"/>
+                <w:sz w:val="20"/>
+                <w:szCs w:val="20"/>
+              </w:rPr>
+              <w:t xml:space="preserve">, </w:t>
+            </w:r>
+            <w:proofErr w:type="spellStart"/>
+            <w:r>
+              <w:rPr>
+                <w:rFonts w:ascii="Times New Roman" w:hAnsi="Times New Roman" w:cs="Times New Roman"/>
+                <w:sz w:val="20"/>
+                <w:szCs w:val="20"/>
+              </w:rPr>
+              <w:t>Chana</w:t>
+            </w:r>
+            <w:proofErr w:type="spellEnd"/>
+            <w:r>
+              <w:rPr>
+                <w:rFonts w:ascii="Times New Roman" w:hAnsi="Times New Roman" w:cs="Times New Roman"/>
+                <w:sz w:val="20"/>
+                <w:szCs w:val="20"/>
+              </w:rPr>
+              <w:t xml:space="preserve"> chat,</w:t>
+            </w:r>
+            <w:r>
+              <w:rPr>
+                <w:rFonts w:ascii="Times New Roman" w:hAnsi="Times New Roman" w:cs="Times New Roman"/>
+                <w:sz w:val="20"/>
+                <w:szCs w:val="20"/>
+              </w:rPr>
+              <w:t xml:space="preserve"> </w:t>
+            </w:r>
+            <w:r>
+              <w:rPr>
+                <w:rFonts w:ascii="Times New Roman" w:hAnsi="Times New Roman" w:cs="Times New Roman"/>
+                <w:sz w:val="20"/>
+                <w:szCs w:val="20"/>
+              </w:rPr>
+              <w:t xml:space="preserve">boiled egg and </w:t>
+            </w:r>
+            <w:proofErr w:type="spellStart"/>
+            <w:r>
+              <w:rPr>
+                <w:rFonts w:ascii="Times New Roman" w:hAnsi="Times New Roman" w:cs="Times New Roman"/>
+                <w:sz w:val="20"/>
+                <w:szCs w:val="20"/>
+              </w:rPr>
+              <w:t>bhurji</w:t>
+            </w:r>
+            <w:proofErr w:type="spellEnd"/>
+            <w:r>
+              <w:rPr>
+                <w:rFonts w:ascii="Times New Roman" w:hAnsi="Times New Roman" w:cs="Times New Roman"/>
+                <w:sz w:val="20"/>
+                <w:szCs w:val="20"/>
+              </w:rPr>
+              <w:t>, curd</w:t>
             </w:r>
           </w:p>
         </w:tc>
@@ -719,7 +1767,61 @@
                 <w:sz w:val="20"/>
                 <w:szCs w:val="20"/>
               </w:rPr>
-              <w:t>Dry Aalo matar,  Dal Makhni, Jeer a rice, chapatti, mixed jeera raita, salad, Orange drink</w:t>
+              <w:t xml:space="preserve">Dry </w:t>
+            </w:r>
+            <w:proofErr w:type="spellStart"/>
+            <w:r>
+              <w:rPr>
+                <w:rFonts w:ascii="Times New Roman" w:hAnsi="Times New Roman" w:cs="Times New Roman"/>
+                <w:sz w:val="20"/>
+                <w:szCs w:val="20"/>
+              </w:rPr>
+              <w:t>Aalo</w:t>
+            </w:r>
+            <w:proofErr w:type="spellEnd"/>
+            <w:r>
+              <w:rPr>
+                <w:rFonts w:ascii="Times New Roman" w:hAnsi="Times New Roman" w:cs="Times New Roman"/>
+                <w:sz w:val="20"/>
+                <w:szCs w:val="20"/>
+              </w:rPr>
+              <w:t xml:space="preserve"> </w:t>
+            </w:r>
+            <w:proofErr w:type="spellStart"/>
+            <w:r>
+              <w:rPr>
+                <w:rFonts w:ascii="Times New Roman" w:hAnsi="Times New Roman" w:cs="Times New Roman"/>
+                <w:sz w:val="20"/>
+                <w:szCs w:val="20"/>
+              </w:rPr>
+              <w:t>matar</w:t>
+            </w:r>
+            <w:proofErr w:type="spellEnd"/>
+            <w:r>
+              <w:rPr>
+                <w:rFonts w:ascii="Times New Roman" w:hAnsi="Times New Roman" w:cs="Times New Roman"/>
+                <w:sz w:val="20"/>
+                <w:szCs w:val="20"/>
+              </w:rPr>
+              <w:t xml:space="preserve">, Dal </w:t>
+            </w:r>
+            <w:proofErr w:type="spellStart"/>
+            <w:r>
+              <w:rPr>
+                <w:rFonts w:ascii="Times New Roman" w:hAnsi="Times New Roman" w:cs="Times New Roman"/>
+                <w:sz w:val="20"/>
+                <w:szCs w:val="20"/>
+              </w:rPr>
+              <w:t>Makhni</w:t>
+            </w:r>
+            <w:proofErr w:type="spellEnd"/>
+            <w:r>
+              <w:rPr>
+                <w:rFonts w:ascii="Times New Roman" w:hAnsi="Times New Roman" w:cs="Times New Roman"/>
+                <w:sz w:val="20"/>
+                <w:szCs w:val="20"/>
+              </w:rPr>
+              <w:t>, Jeer a rice, chapatti, mixed jeera raita, salad, Orange drink</w:t>
             </w:r>
           </w:p>
           <w:p>
@@ -744,13 +1846,109 @@
                 <w:szCs w:val="20"/>
               </w:rPr>
             </w:pPr>
-            <w:r>
-              <w:rPr>
-                <w:rFonts w:ascii="Times New Roman" w:hAnsi="Times New Roman" w:cs="Times New Roman"/>
-                <w:sz w:val="20"/>
-                <w:szCs w:val="20"/>
-              </w:rPr>
-              <w:t>Toori,Moth dal, jeera rice, chapatti, salad,curd,coconut laddu</w:t>
+            <w:proofErr w:type="spellStart"/>
+            <w:r>
+              <w:rPr>
+                <w:rFonts w:ascii="Times New Roman" w:hAnsi="Times New Roman" w:cs="Times New Roman"/>
+                <w:sz w:val="20"/>
+                <w:szCs w:val="20"/>
+              </w:rPr>
+              <w:t>Ghiya</w:t>
+            </w:r>
+            <w:proofErr w:type="spellEnd"/>
+            <w:r>
+              <w:rPr>
+                <w:rFonts w:ascii="Times New Roman" w:hAnsi="Times New Roman" w:cs="Times New Roman"/>
+                <w:sz w:val="20"/>
+                <w:szCs w:val="20"/>
+              </w:rPr>
+              <w:t xml:space="preserve"> </w:t>
+            </w:r>
+            <w:proofErr w:type="spellStart"/>
+            <w:r>
+              <w:rPr>
+                <w:rFonts w:ascii="Times New Roman" w:hAnsi="Times New Roman" w:cs="Times New Roman"/>
+                <w:sz w:val="20"/>
+                <w:szCs w:val="20"/>
+              </w:rPr>
+              <w:t>chana</w:t>
+            </w:r>
+            <w:proofErr w:type="spellEnd"/>
+            <w:r>
+              <w:rPr>
+                <w:rFonts w:ascii="Times New Roman" w:hAnsi="Times New Roman" w:cs="Times New Roman"/>
+                <w:sz w:val="20"/>
+                <w:szCs w:val="20"/>
+              </w:rPr>
+              <w:t>,</w:t>
+            </w:r>
+            <w:r>
+              <w:rPr>
+                <w:rFonts w:ascii="Times New Roman" w:hAnsi="Times New Roman" w:cs="Times New Roman"/>
+                <w:sz w:val="20"/>
+                <w:szCs w:val="20"/>
+              </w:rPr>
+              <w:t xml:space="preserve"> </w:t>
+            </w:r>
+            <w:proofErr w:type="spellStart"/>
+            <w:r>
+              <w:rPr>
+                <w:rFonts w:ascii="Times New Roman" w:hAnsi="Times New Roman" w:cs="Times New Roman"/>
+                <w:sz w:val="20"/>
+                <w:szCs w:val="20"/>
+              </w:rPr>
+              <w:t>moongi</w:t>
+            </w:r>
+            <w:proofErr w:type="spellEnd"/>
+            <w:r>
+              <w:rPr>
+                <w:rFonts w:ascii="Times New Roman" w:hAnsi="Times New Roman" w:cs="Times New Roman"/>
+                <w:sz w:val="20"/>
+                <w:szCs w:val="20"/>
+              </w:rPr>
+              <w:t xml:space="preserve"> </w:t>
+            </w:r>
+            <w:proofErr w:type="spellStart"/>
+            <w:r>
+              <w:rPr>
+                <w:rFonts w:ascii="Times New Roman" w:hAnsi="Times New Roman" w:cs="Times New Roman"/>
+                <w:sz w:val="20"/>
+                <w:szCs w:val="20"/>
+              </w:rPr>
+              <w:t>masar</w:t>
+            </w:r>
+            <w:proofErr w:type="spellEnd"/>
+            <w:r>
+              <w:rPr>
+                <w:rFonts w:ascii="Times New Roman" w:hAnsi="Times New Roman" w:cs="Times New Roman"/>
+                <w:sz w:val="20"/>
+                <w:szCs w:val="20"/>
+              </w:rPr>
+              <w:t xml:space="preserve"> dal</w:t>
+            </w:r>
+            <w:r>
+              <w:rPr>
+                <w:rFonts w:ascii="Times New Roman" w:hAnsi="Times New Roman" w:cs="Times New Roman"/>
+                <w:sz w:val="20"/>
+                <w:szCs w:val="20"/>
+              </w:rPr>
+              <w:t>, jeera rice, chapatti, salad,</w:t>
+            </w:r>
+            <w:r>
+              <w:rPr>
+                <w:rFonts w:ascii="Times New Roman" w:hAnsi="Times New Roman" w:cs="Times New Roman"/>
+                <w:sz w:val="20"/>
+                <w:szCs w:val="20"/>
+              </w:rPr>
+              <w:t xml:space="preserve"> </w:t>
+            </w:r>
+            <w:r>
+              <w:rPr>
+                <w:rFonts w:ascii="Times New Roman" w:hAnsi="Times New Roman" w:cs="Times New Roman"/>
+                <w:sz w:val="20"/>
+                <w:szCs w:val="20"/>
+              </w:rPr>
+              <w:t>Fruit custard</w:t>
             </w:r>
           </w:p>
         </w:tc>
@@ -810,16 +2008,54 @@
                 <w:sz w:val="20"/>
                 <w:szCs w:val="20"/>
               </w:rPr>
-              <w:t xml:space="preserve"> prantha</w:t>
-            </w:r>
-            <w:r>
-              <w:rPr>
-                <w:rFonts w:ascii="Times New Roman" w:hAnsi="Times New Roman" w:cs="Times New Roman"/>
-                <w:sz w:val="20"/>
-                <w:szCs w:val="20"/>
-              </w:rPr>
-              <w:t>, vermiceilli , boiled egg and omelette</w:t>
-            </w:r>
+              <w:t xml:space="preserve"> </w:t>
+            </w:r>
+            <w:proofErr w:type="spellStart"/>
+            <w:r>
+              <w:rPr>
+                <w:rFonts w:ascii="Times New Roman" w:hAnsi="Times New Roman" w:cs="Times New Roman"/>
+                <w:sz w:val="20"/>
+                <w:szCs w:val="20"/>
+              </w:rPr>
+              <w:t>prantha</w:t>
+            </w:r>
+            <w:proofErr w:type="spellEnd"/>
+            <w:r>
+              <w:rPr>
+                <w:rFonts w:ascii="Times New Roman" w:hAnsi="Times New Roman" w:cs="Times New Roman"/>
+                <w:sz w:val="20"/>
+                <w:szCs w:val="20"/>
+              </w:rPr>
+              <w:t xml:space="preserve">, </w:t>
+            </w:r>
+            <w:proofErr w:type="spellStart"/>
+            <w:r>
+              <w:rPr>
+                <w:rFonts w:ascii="Times New Roman" w:hAnsi="Times New Roman" w:cs="Times New Roman"/>
+                <w:sz w:val="20"/>
+                <w:szCs w:val="20"/>
+              </w:rPr>
+              <w:t>vermiceilli</w:t>
+            </w:r>
+            <w:proofErr w:type="spellEnd"/>
+            <w:r>
+              <w:rPr>
+                <w:rFonts w:ascii="Times New Roman" w:hAnsi="Times New Roman" w:cs="Times New Roman"/>
+                <w:sz w:val="20"/>
+                <w:szCs w:val="20"/>
+              </w:rPr>
+              <w:t xml:space="preserve"> , boiled egg and </w:t>
+            </w:r>
+            <w:proofErr w:type="spellStart"/>
+            <w:r>
+              <w:rPr>
+                <w:rFonts w:ascii="Times New Roman" w:hAnsi="Times New Roman" w:cs="Times New Roman"/>
+                <w:sz w:val="20"/>
+                <w:szCs w:val="20"/>
+              </w:rPr>
+              <w:t>omelette</w:t>
+            </w:r>
+            <w:proofErr w:type="spellEnd"/>
           </w:p>
         </w:tc>
         <w:tc>
@@ -834,13 +2070,111 @@
                 <w:szCs w:val="20"/>
               </w:rPr>
             </w:pPr>
-            <w:r>
-              <w:rPr>
-                <w:rFonts w:ascii="Times New Roman" w:hAnsi="Times New Roman" w:cs="Times New Roman"/>
-                <w:sz w:val="20"/>
-                <w:szCs w:val="20"/>
-              </w:rPr>
-              <w:t>Chole bhature, Steam rice, Boondi raita, Sirka onion, Green chutney,Lassi (plain)</w:t>
+            <w:proofErr w:type="spellStart"/>
+            <w:r>
+              <w:rPr>
+                <w:rFonts w:ascii="Times New Roman" w:hAnsi="Times New Roman" w:cs="Times New Roman"/>
+                <w:sz w:val="20"/>
+                <w:szCs w:val="20"/>
+              </w:rPr>
+              <w:t>Chole</w:t>
+            </w:r>
+            <w:proofErr w:type="spellEnd"/>
+            <w:r>
+              <w:rPr>
+                <w:rFonts w:ascii="Times New Roman" w:hAnsi="Times New Roman" w:cs="Times New Roman"/>
+                <w:sz w:val="20"/>
+                <w:szCs w:val="20"/>
+              </w:rPr>
+              <w:t xml:space="preserve"> </w:t>
+            </w:r>
+            <w:proofErr w:type="spellStart"/>
+            <w:r>
+              <w:rPr>
+                <w:rFonts w:ascii="Times New Roman" w:hAnsi="Times New Roman" w:cs="Times New Roman"/>
+                <w:sz w:val="20"/>
+                <w:szCs w:val="20"/>
+              </w:rPr>
+              <w:t>bhature</w:t>
+            </w:r>
+            <w:proofErr w:type="spellEnd"/>
+            <w:r>
+              <w:rPr>
+                <w:rFonts w:ascii="Times New Roman" w:hAnsi="Times New Roman" w:cs="Times New Roman"/>
+                <w:sz w:val="20"/>
+                <w:szCs w:val="20"/>
+              </w:rPr>
+              <w:t xml:space="preserve">, Steam rice, </w:t>
+            </w:r>
+            <w:proofErr w:type="spellStart"/>
+            <w:r>
+              <w:rPr>
+                <w:rFonts w:ascii="Times New Roman" w:hAnsi="Times New Roman" w:cs="Times New Roman"/>
+                <w:sz w:val="20"/>
+                <w:szCs w:val="20"/>
+              </w:rPr>
+              <w:t>Boondi</w:t>
+            </w:r>
+            <w:proofErr w:type="spellEnd"/>
+            <w:r>
+              <w:rPr>
+                <w:rFonts w:ascii="Times New Roman" w:hAnsi="Times New Roman" w:cs="Times New Roman"/>
+                <w:sz w:val="20"/>
+                <w:szCs w:val="20"/>
+              </w:rPr>
+              <w:t xml:space="preserve"> </w:t>
+            </w:r>
+            <w:proofErr w:type="spellStart"/>
+            <w:r>
+              <w:rPr>
+                <w:rFonts w:ascii="Times New Roman" w:hAnsi="Times New Roman" w:cs="Times New Roman"/>
+                <w:sz w:val="20"/>
+                <w:szCs w:val="20"/>
+              </w:rPr>
+              <w:t>raita</w:t>
+            </w:r>
+            <w:proofErr w:type="spellEnd"/>
+            <w:r>
+              <w:rPr>
+                <w:rFonts w:ascii="Times New Roman" w:hAnsi="Times New Roman" w:cs="Times New Roman"/>
+                <w:sz w:val="20"/>
+                <w:szCs w:val="20"/>
+              </w:rPr>
+              <w:t xml:space="preserve">, </w:t>
+            </w:r>
+            <w:proofErr w:type="spellStart"/>
+            <w:r>
+              <w:rPr>
+                <w:rFonts w:ascii="Times New Roman" w:hAnsi="Times New Roman" w:cs="Times New Roman"/>
+                <w:sz w:val="20"/>
+                <w:szCs w:val="20"/>
+              </w:rPr>
+              <w:t>Sirka</w:t>
+            </w:r>
+            <w:proofErr w:type="spellEnd"/>
+            <w:r>
+              <w:rPr>
+                <w:rFonts w:ascii="Times New Roman" w:hAnsi="Times New Roman" w:cs="Times New Roman"/>
+                <w:sz w:val="20"/>
+                <w:szCs w:val="20"/>
+              </w:rPr>
+              <w:t xml:space="preserve"> onion, Green chutney,</w:t>
+            </w:r>
+            <w:r>
+              <w:rPr>
+                <w:rFonts w:ascii="Times New Roman" w:hAnsi="Times New Roman" w:cs="Times New Roman"/>
+                <w:sz w:val="20"/>
+                <w:szCs w:val="20"/>
+              </w:rPr>
+              <w:t xml:space="preserve"> </w:t>
+            </w:r>
+            <w:r>
+              <w:rPr>
+                <w:rFonts w:ascii="Times New Roman" w:hAnsi="Times New Roman" w:cs="Times New Roman"/>
+                <w:sz w:val="20"/>
+                <w:szCs w:val="20"/>
+              </w:rPr>
+              <w:t>Lassi (plain)</w:t>
             </w:r>
           </w:p>
         </w:tc>
@@ -856,21 +2190,103 @@
                 <w:szCs w:val="20"/>
               </w:rPr>
             </w:pPr>
-            <w:r>
-              <w:rPr>
-                <w:rFonts w:ascii="Times New Roman" w:hAnsi="Times New Roman" w:cs="Times New Roman"/>
-                <w:sz w:val="20"/>
-                <w:szCs w:val="20"/>
-              </w:rPr>
-              <w:t xml:space="preserve">Navratni dal, Cheema Nutri Matar , steam rice, chapatti, salad, Jalebi </w:t>
-            </w:r>
-            <w:r>
-              <w:rPr>
-                <w:rFonts w:ascii="Times New Roman" w:hAnsi="Times New Roman" w:cs="Times New Roman"/>
-                <w:sz w:val="20"/>
-                <w:szCs w:val="20"/>
-              </w:rPr>
-              <w:t>,curd</w:t>
+            <w:proofErr w:type="spellStart"/>
+            <w:r>
+              <w:rPr>
+                <w:rFonts w:ascii="Times New Roman" w:hAnsi="Times New Roman" w:cs="Times New Roman"/>
+                <w:sz w:val="20"/>
+                <w:szCs w:val="20"/>
+              </w:rPr>
+              <w:t>Masoor</w:t>
+            </w:r>
+            <w:proofErr w:type="spellEnd"/>
+            <w:r>
+              <w:rPr>
+                <w:rFonts w:ascii="Times New Roman" w:hAnsi="Times New Roman" w:cs="Times New Roman"/>
+                <w:sz w:val="20"/>
+                <w:szCs w:val="20"/>
+              </w:rPr>
+              <w:t xml:space="preserve"> </w:t>
+            </w:r>
+            <w:proofErr w:type="spellStart"/>
+            <w:r>
+              <w:rPr>
+                <w:rFonts w:ascii="Times New Roman" w:hAnsi="Times New Roman" w:cs="Times New Roman"/>
+                <w:sz w:val="20"/>
+                <w:szCs w:val="20"/>
+              </w:rPr>
+              <w:t>Sabut</w:t>
+            </w:r>
+            <w:proofErr w:type="spellEnd"/>
+            <w:r>
+              <w:rPr>
+                <w:rFonts w:ascii="Times New Roman" w:hAnsi="Times New Roman" w:cs="Times New Roman"/>
+                <w:sz w:val="20"/>
+                <w:szCs w:val="20"/>
+              </w:rPr>
+              <w:t xml:space="preserve">, </w:t>
+            </w:r>
+            <w:proofErr w:type="spellStart"/>
+            <w:r>
+              <w:rPr>
+                <w:rFonts w:ascii="Times New Roman" w:hAnsi="Times New Roman" w:cs="Times New Roman"/>
+                <w:sz w:val="20"/>
+                <w:szCs w:val="20"/>
+              </w:rPr>
+              <w:t>k</w:t>
+            </w:r>
+            <w:r>
+              <w:rPr>
+                <w:rFonts w:ascii="Times New Roman" w:hAnsi="Times New Roman" w:cs="Times New Roman"/>
+                <w:sz w:val="20"/>
+                <w:szCs w:val="20"/>
+              </w:rPr>
+              <w:t>eema</w:t>
+            </w:r>
+            <w:proofErr w:type="spellEnd"/>
+            <w:r>
+              <w:rPr>
+                <w:rFonts w:ascii="Times New Roman" w:hAnsi="Times New Roman" w:cs="Times New Roman"/>
+                <w:sz w:val="20"/>
+                <w:szCs w:val="20"/>
+              </w:rPr>
+              <w:t xml:space="preserve"> </w:t>
+            </w:r>
+            <w:proofErr w:type="spellStart"/>
+            <w:r>
+              <w:rPr>
+                <w:rFonts w:ascii="Times New Roman" w:hAnsi="Times New Roman" w:cs="Times New Roman"/>
+                <w:sz w:val="20"/>
+                <w:szCs w:val="20"/>
+              </w:rPr>
+              <w:t>Nutri</w:t>
+            </w:r>
+            <w:proofErr w:type="spellEnd"/>
+            <w:r>
+              <w:rPr>
+                <w:rFonts w:ascii="Times New Roman" w:hAnsi="Times New Roman" w:cs="Times New Roman"/>
+                <w:sz w:val="20"/>
+                <w:szCs w:val="20"/>
+              </w:rPr>
+              <w:t xml:space="preserve"> </w:t>
+            </w:r>
+            <w:proofErr w:type="spellStart"/>
+            <w:r>
+              <w:rPr>
+                <w:rFonts w:ascii="Times New Roman" w:hAnsi="Times New Roman" w:cs="Times New Roman"/>
+                <w:sz w:val="20"/>
+                <w:szCs w:val="20"/>
+              </w:rPr>
+              <w:t>Matar</w:t>
+            </w:r>
+            <w:proofErr w:type="spellEnd"/>
+            <w:r>
+              <w:rPr>
+                <w:rFonts w:ascii="Times New Roman" w:hAnsi="Times New Roman" w:cs="Times New Roman"/>
+                <w:sz w:val="20"/>
+                <w:szCs w:val="20"/>
+              </w:rPr>
+              <w:t xml:space="preserve"> , steam rice, chapatti, salad, Jalebi </w:t>
             </w:r>
           </w:p>
         </w:tc>
@@ -1063,7 +2479,25 @@
           <w:sz w:val="20"/>
           <w:szCs w:val="20"/>
         </w:rPr>
-        <w:t xml:space="preserve">Aloo mixture for bread toast, bournvita and </w:t>
+        <w:t xml:space="preserve">Aloo mixture for bread toast, </w:t>
+      </w:r>
+      <w:proofErr w:type="spellStart"/>
+      <w:r>
+        <w:rPr>
+          <w:rFonts w:ascii="Times New Roman" w:hAnsi="Times New Roman" w:cs="Times New Roman"/>
+          <w:sz w:val="20"/>
+          <w:szCs w:val="20"/>
+        </w:rPr>
+        <w:t>bournvita</w:t>
+      </w:r>
+      <w:proofErr w:type="spellEnd"/>
+      <w:r>
+        <w:rPr>
+          <w:rFonts w:ascii="Times New Roman" w:hAnsi="Times New Roman" w:cs="Times New Roman"/>
+          <w:sz w:val="20"/>
+          <w:szCs w:val="20"/>
+        </w:rPr>
+        <w:t xml:space="preserve"> and </w:t>
       </w:r>
       <w:r>
         <w:rPr>
@@ -1154,6 +2588,7 @@
         </w:rPr>
         <w:t>) Breakfast</w:t>
       </w:r>
+      <w:proofErr w:type="gramStart"/>
       <w:r>
         <w:rPr>
           <w:rFonts w:ascii="Times New Roman" w:hAnsi="Times New Roman" w:cs="Times New Roman"/>
@@ -1168,7 +2603,16 @@
           <w:sz w:val="20"/>
           <w:szCs w:val="20"/>
         </w:rPr>
-        <w:t>7:00 A.M. to 9:00 A.M.</w:t>
+        <w:t>7:00</w:t>
+      </w:r>
+      <w:proofErr w:type="gramEnd"/>
+      <w:r>
+        <w:rPr>
+          <w:rFonts w:ascii="Times New Roman" w:hAnsi="Times New Roman" w:cs="Times New Roman"/>
+          <w:sz w:val="20"/>
+          <w:szCs w:val="20"/>
+        </w:rPr>
+        <w:t xml:space="preserve"> A.M. to 9:00 A.M.</w:t>
       </w:r>
       <w:r>
         <w:rPr>
@@ -1358,7 +2802,7 @@
           <w:left w:w="0" w:type="dxa"/>
           <w:right w:w="0" w:type="dxa"/>
         </w:tblCellMar>
-        <w:tblLook w:val="04A0"/>
+        <w:tblLook w:val="04A0" w:firstRow="1" w:lastRow="0" w:firstColumn="1" w:lastColumn="0" w:noHBand="0" w:noVBand="1"/>
       </w:tblPr>
       <w:tblGrid>
         <w:gridCol w:w="2430"/>
@@ -1499,11 +2943,19 @@
               </w:rPr>
               <w:t xml:space="preserve">Dr. </w:t>
             </w:r>
+            <w:proofErr w:type="spellStart"/>
             <w:r>
               <w:rPr>
                 <w:rFonts w:eastAsia="Times New Roman"/>
               </w:rPr>
-              <w:t>Maneek Kumar</w:t>
+              <w:t>Maneek</w:t>
+            </w:r>
+            <w:proofErr w:type="spellEnd"/>
+            <w:r>
+              <w:rPr>
+                <w:rFonts w:eastAsia="Times New Roman"/>
+              </w:rPr>
+              <w:t xml:space="preserve"> Kumar</w:t>
             </w:r>
           </w:p>
         </w:tc>
@@ -1525,45 +2977,97 @@
               <w:rPr>
                 <w:rFonts w:eastAsia="Times New Roman"/>
               </w:rPr>
-              <w:t xml:space="preserve">Dr. Gagandeep Kaur </w:t>
-            </w:r>
+              <w:t xml:space="preserve">Dr. </w:t>
+            </w:r>
+            <w:proofErr w:type="spellStart"/>
             <w:r>
               <w:rPr>
                 <w:rFonts w:eastAsia="Times New Roman"/>
               </w:rPr>
+              <w:t>Gagandeep</w:t>
+            </w:r>
+            <w:proofErr w:type="spellEnd"/>
+            <w:r>
+              <w:rPr>
+                <w:rFonts w:eastAsia="Times New Roman"/>
+              </w:rPr>
               <w:t xml:space="preserve"> </w:t>
             </w:r>
+            <w:proofErr w:type="spellStart"/>
             <w:r>
               <w:rPr>
                 <w:rFonts w:eastAsia="Times New Roman"/>
               </w:rPr>
-              <w:t>Tanvi/ Ayushi</w:t>
-            </w:r>
+              <w:t>Kaur</w:t>
+            </w:r>
+            <w:proofErr w:type="spellEnd"/>
             <w:r>
               <w:rPr>
                 <w:rFonts w:eastAsia="Times New Roman"/>
               </w:rPr>
+              <w:t xml:space="preserve"> </w:t>
+            </w:r>
+            <w:r>
+              <w:rPr>
+                <w:rFonts w:eastAsia="Times New Roman"/>
+              </w:rPr>
+              <w:t xml:space="preserve"> </w:t>
+            </w:r>
+            <w:proofErr w:type="spellStart"/>
+            <w:r>
+              <w:rPr>
+                <w:rFonts w:eastAsia="Times New Roman"/>
+              </w:rPr>
+              <w:t>Tanvi</w:t>
+            </w:r>
+            <w:proofErr w:type="spellEnd"/>
+            <w:r>
+              <w:rPr>
+                <w:rFonts w:eastAsia="Times New Roman"/>
+              </w:rPr>
+              <w:t xml:space="preserve">/ </w:t>
+            </w:r>
+            <w:proofErr w:type="spellStart"/>
+            <w:r>
+              <w:rPr>
+                <w:rFonts w:eastAsia="Times New Roman"/>
+              </w:rPr>
+              <w:t>Ayushi</w:t>
+            </w:r>
+            <w:proofErr w:type="spellEnd"/>
+            <w:r>
+              <w:rPr>
+                <w:rFonts w:eastAsia="Times New Roman"/>
+              </w:rPr>
               <w:t xml:space="preserve">      </w:t>
             </w:r>
+            <w:proofErr w:type="spellStart"/>
             <w:r>
               <w:rPr>
                 <w:rFonts w:eastAsia="Times New Roman"/>
               </w:rPr>
-              <w:t>Deepali/Bhavya</w:t>
-            </w:r>
+              <w:t>Deepali</w:t>
+            </w:r>
+            <w:proofErr w:type="spellEnd"/>
             <w:r>
               <w:rPr>
                 <w:rFonts w:eastAsia="Times New Roman"/>
               </w:rPr>
-              <w:t xml:space="preserve">            Mr. </w:t>
-            </w:r>
-            <w:bookmarkStart w:id="0" w:name="_GoBack"/>
-            <w:bookmarkEnd w:id="0"/>
+              <w:t>/</w:t>
+            </w:r>
+            <w:proofErr w:type="spellStart"/>
             <w:r>
               <w:rPr>
                 <w:rFonts w:eastAsia="Times New Roman"/>
               </w:rPr>
-              <w:t>Vikas Kumar</w:t>
+              <w:t>Bhavya</w:t>
+            </w:r>
+            <w:proofErr w:type="spellEnd"/>
+            <w:r>
+              <w:rPr>
+                <w:rFonts w:eastAsia="Times New Roman"/>
+              </w:rPr>
+              <w:t xml:space="preserve">            Mr. Vikas Kumar</w:t>
             </w:r>
           </w:p>
         </w:tc>
@@ -1605,7 +3109,7 @@
           <w:left w:w="0" w:type="dxa"/>
           <w:right w:w="0" w:type="dxa"/>
         </w:tblCellMar>
-        <w:tblLook w:val="04A0"/>
+        <w:tblLook w:val="04A0" w:firstRow="1" w:lastRow="0" w:firstColumn="1" w:lastColumn="0" w:noHBand="0" w:noVBand="1"/>
       </w:tblPr>
       <w:tblGrid>
         <w:gridCol w:w="2100"/>
@@ -2086,8 +3590,8 @@
 </file>
 
 <file path=word/endnotes.xml><?xml version="1.0" encoding="utf-8"?>
-<w:endnotes xmlns:ve="http://schemas.openxmlformats.org/markup-compatibility/2006" xmlns:o="urn:schemas-microsoft-com:office:office" xmlns:r="http://schemas.openxmlformats.org/officeDocument/2006/relationships" xmlns:m="http://schemas.openxmlformats.org/officeDocument/2006/math" xmlns:v="urn:schemas-microsoft-com:vml" xmlns:wp="http://schemas.openxmlformats.org/drawingml/2006/wordprocessingDrawing" xmlns:w10="urn:schemas-microsoft-com:office:word" xmlns:w="http://schemas.openxmlformats.org/wordprocessingml/2006/main" xmlns:wne="http://schemas.microsoft.com/office/word/2006/wordml">
-  <w:endnote w:type="separator" w:id="0">
+<w:endnotes xmlns:wpc="http://schemas.microsoft.com/office/word/2010/wordprocessingCanvas" xmlns:mc="http://schemas.openxmlformats.org/markup-compatibility/2006" xmlns:o="urn:schemas-microsoft-com:office:office" xmlns:r="http://schemas.openxmlformats.org/officeDocument/2006/relationships" xmlns:m="http://schemas.openxmlformats.org/officeDocument/2006/math" xmlns:v="urn:schemas-microsoft-com:vml" xmlns:wp14="http://schemas.microsoft.com/office/word/2010/wordprocessingDrawing" xmlns:wp="http://schemas.openxmlformats.org/drawingml/2006/wordprocessingDrawing" xmlns:w10="urn:schemas-microsoft-com:office:word" xmlns:w="http://schemas.openxmlformats.org/wordprocessingml/2006/main" xmlns:w14="http://schemas.microsoft.com/office/word/2010/wordml" xmlns:wpg="http://schemas.microsoft.com/office/word/2010/wordprocessingGroup" xmlns:wpi="http://schemas.microsoft.com/office/word/2010/wordprocessingInk" xmlns:wne="http://schemas.microsoft.com/office/word/2006/wordml" xmlns:wps="http://schemas.microsoft.com/office/word/2010/wordprocessingShape" mc:Ignorable="w14 wp14">
+  <w:endnote w:type="separator" w:id="-1">
     <w:p>
       <w:pPr>
         <w:spacing w:after="0" w:line="240" w:lineRule="auto"/>
@@ -2097,7 +3601,7 @@
       </w:r>
     </w:p>
   </w:endnote>
-  <w:endnote w:type="continuationSeparator" w:id="1">
+  <w:endnote w:type="continuationSeparator" w:id="0">
     <w:p>
       <w:pPr>
         <w:spacing w:after="0" w:line="240" w:lineRule="auto"/>
@@ -2111,8 +3615,8 @@
 </file>
 
 <file path=word/footnotes.xml><?xml version="1.0" encoding="utf-8"?>
-<w:footnotes xmlns:ve="http://schemas.openxmlformats.org/markup-compatibility/2006" xmlns:o="urn:schemas-microsoft-com:office:office" xmlns:r="http://schemas.openxmlformats.org/officeDocument/2006/relationships" xmlns:m="http://schemas.openxmlformats.org/officeDocument/2006/math" xmlns:v="urn:schemas-microsoft-com:vml" xmlns:wp="http://schemas.openxmlformats.org/drawingml/2006/wordprocessingDrawing" xmlns:w10="urn:schemas-microsoft-com:office:word" xmlns:w="http://schemas.openxmlformats.org/wordprocessingml/2006/main" xmlns:wne="http://schemas.microsoft.com/office/word/2006/wordml">
-  <w:footnote w:type="separator" w:id="0">
+<w:footnotes xmlns:wpc="http://schemas.microsoft.com/office/word/2010/wordprocessingCanvas" xmlns:mc="http://schemas.openxmlformats.org/markup-compatibility/2006" xmlns:o="urn:schemas-microsoft-com:office:office" xmlns:r="http://schemas.openxmlformats.org/officeDocument/2006/relationships" xmlns:m="http://schemas.openxmlformats.org/officeDocument/2006/math" xmlns:v="urn:schemas-microsoft-com:vml" xmlns:wp14="http://schemas.microsoft.com/office/word/2010/wordprocessingDrawing" xmlns:wp="http://schemas.openxmlformats.org/drawingml/2006/wordprocessingDrawing" xmlns:w10="urn:schemas-microsoft-com:office:word" xmlns:w="http://schemas.openxmlformats.org/wordprocessingml/2006/main" xmlns:w14="http://schemas.microsoft.com/office/word/2010/wordml" xmlns:wpg="http://schemas.microsoft.com/office/word/2010/wordprocessingGroup" xmlns:wpi="http://schemas.microsoft.com/office/word/2010/wordprocessingInk" xmlns:wne="http://schemas.microsoft.com/office/word/2006/wordml" xmlns:wps="http://schemas.microsoft.com/office/word/2010/wordprocessingShape" mc:Ignorable="w14 wp14">
+  <w:footnote w:type="separator" w:id="-1">
     <w:p>
       <w:pPr>
         <w:spacing w:after="0" w:line="240" w:lineRule="auto"/>
@@ -2122,7 +3626,7 @@
       </w:r>
     </w:p>
   </w:footnote>
-  <w:footnote w:type="continuationSeparator" w:id="1">
+  <w:footnote w:type="continuationSeparator" w:id="0">
     <w:p>
       <w:pPr>
         <w:spacing w:after="0" w:line="240" w:lineRule="auto"/>
@@ -2136,7 +3640,7 @@
 </file>
 
 <file path=word/numbering.xml><?xml version="1.0" encoding="utf-8"?>
-<w:numbering xmlns:ve="http://schemas.openxmlformats.org/markup-compatibility/2006" xmlns:o="urn:schemas-microsoft-com:office:office" xmlns:r="http://schemas.openxmlformats.org/officeDocument/2006/relationships" xmlns:m="http://schemas.openxmlformats.org/officeDocument/2006/math" xmlns:v="urn:schemas-microsoft-com:vml" xmlns:wp="http://schemas.openxmlformats.org/drawingml/2006/wordprocessingDrawing" xmlns:w10="urn:schemas-microsoft-com:office:word" xmlns:w="http://schemas.openxmlformats.org/wordprocessingml/2006/main" xmlns:wne="http://schemas.microsoft.com/office/word/2006/wordml">
+<w:numbering xmlns:wpc="http://schemas.microsoft.com/office/word/2010/wordprocessingCanvas" xmlns:mc="http://schemas.openxmlformats.org/markup-compatibility/2006" xmlns:o="urn:schemas-microsoft-com:office:office" xmlns:r="http://schemas.openxmlformats.org/officeDocument/2006/relationships" xmlns:m="http://schemas.openxmlformats.org/officeDocument/2006/math" xmlns:v="urn:schemas-microsoft-com:vml" xmlns:wp14="http://schemas.microsoft.com/office/word/2010/wordprocessingDrawing" xmlns:wp="http://schemas.openxmlformats.org/drawingml/2006/wordprocessingDrawing" xmlns:w10="urn:schemas-microsoft-com:office:word" xmlns:w="http://schemas.openxmlformats.org/wordprocessingml/2006/main" xmlns:w14="http://schemas.microsoft.com/office/word/2010/wordml" xmlns:wpg="http://schemas.microsoft.com/office/word/2010/wordprocessingGroup" xmlns:wpi="http://schemas.microsoft.com/office/word/2010/wordprocessingInk" xmlns:wne="http://schemas.microsoft.com/office/word/2006/wordml" xmlns:wps="http://schemas.microsoft.com/office/word/2010/wordprocessingShape" mc:Ignorable="w14 wp14">
   <w:abstractNum w:abstractNumId="0">
     <w:nsid w:val="203725ED"/>
     <w:multiLevelType w:val="hybridMultilevel"/>
@@ -2512,7 +4016,7 @@
 </file>
 
 <file path=word/styles.xml><?xml version="1.0" encoding="utf-8"?>
-<w:styles xmlns:r="http://schemas.openxmlformats.org/officeDocument/2006/relationships" xmlns:w="http://schemas.openxmlformats.org/wordprocessingml/2006/main">
+<w:styles xmlns:mc="http://schemas.openxmlformats.org/markup-compatibility/2006" xmlns:r="http://schemas.openxmlformats.org/officeDocument/2006/relationships" xmlns:w="http://schemas.openxmlformats.org/wordprocessingml/2006/main" xmlns:w14="http://schemas.microsoft.com/office/word/2010/wordml" mc:Ignorable="w14">
   <w:docDefaults>
     <w:rPrDefault>
       <w:rPr>
@@ -2683,7 +4187,6 @@
     <w:uiPriority w:val="99"/>
     <w:semiHidden/>
     <w:unhideWhenUsed/>
-    <w:qFormat/>
     <w:tblPr>
       <w:tblInd w:w="0" w:type="dxa"/>
       <w:tblCellMar>
@@ -2810,6 +4313,198 @@
       <w:ind w:left="720"/>
       <w:contextualSpacing/>
     </w:pPr>
+  </w:style>
+</w:styles>
+</file>
+
+<file path=word/stylesWithEffects.xml><?xml version="1.0" encoding="utf-8"?>
+<w:styles xmlns:wpc="http://schemas.microsoft.com/office/word/2010/wordprocessingCanvas" xmlns:mc="http://schemas.openxmlformats.org/markup-compatibility/2006" xmlns:o="urn:schemas-microsoft-com:office:office" xmlns:r="http://schemas.openxmlformats.org/officeDocument/2006/relationships" xmlns:m="http://schemas.openxmlformats.org/officeDocument/2006/math" xmlns:v="urn:schemas-microsoft-com:vml" xmlns:wp14="http://schemas.microsoft.com/office/word/2010/wordprocessingDrawing" xmlns:wp="http://schemas.openxmlformats.org/drawingml/2006/wordprocessingDrawing" xmlns:w10="urn:schemas-microsoft-com:office:word" xmlns:w="http://schemas.openxmlformats.org/wordprocessingml/2006/main" xmlns:w14="http://schemas.microsoft.com/office/word/2010/wordml" xmlns:wpg="http://schemas.microsoft.com/office/word/2010/wordprocessingGroup" xmlns:wpi="http://schemas.microsoft.com/office/word/2010/wordprocessingInk" xmlns:wne="http://schemas.microsoft.com/office/word/2006/wordml" xmlns:wps="http://schemas.microsoft.com/office/word/2010/wordprocessingShape" mc:Ignorable="w14 wp14">
+  <w:docDefaults>
+    <w:rPrDefault>
+      <w:rPr>
+        <w:rFonts w:asciiTheme="minorHAnsi" w:eastAsiaTheme="minorEastAsia" w:hAnsiTheme="minorHAnsi" w:cstheme="minorBidi"/>
+        <w:sz w:val="22"/>
+        <w:lang w:val="en-US" w:eastAsia="en-US" w:bidi="hi-IN"/>
+      </w:rPr>
+    </w:rPrDefault>
+    <w:pPrDefault>
+      <w:pPr>
+        <w:spacing w:after="200" w:line="276" w:lineRule="auto"/>
+      </w:pPr>
+    </w:pPrDefault>
+  </w:docDefaults>
+  <w:latentStyles w:defLockedState="0" w:defUIPriority="99" w:defSemiHidden="1" w:defUnhideWhenUsed="1" w:defQFormat="0" w:count="267">
+    <w:lsdException w:name="Normal" w:semiHidden="0" w:uiPriority="0" w:unhideWhenUsed="0" w:qFormat="1"/>
+    <w:lsdException w:name="heading 1" w:semiHidden="0" w:uiPriority="9" w:unhideWhenUsed="0" w:qFormat="1"/>
+    <w:lsdException w:name="heading 2" w:uiPriority="9" w:qFormat="1"/>
+    <w:lsdException w:name="heading 3" w:uiPriority="9" w:qFormat="1"/>
+    <w:lsdException w:name="heading 4" w:uiPriority="9" w:qFormat="1"/>
+    <w:lsdException w:name="heading 5" w:uiPriority="9" w:qFormat="1"/>
+    <w:lsdException w:name="heading 6" w:uiPriority="9" w:qFormat="1"/>
+    <w:lsdException w:name="heading 7" w:uiPriority="9" w:qFormat="1"/>
+    <w:lsdException w:name="heading 8" w:uiPriority="9" w:qFormat="1"/>
+    <w:lsdException w:name="heading 9" w:uiPriority="9" w:qFormat="1"/>
+    <w:lsdException w:name="toc 1" w:uiPriority="39"/>
+    <w:lsdException w:name="toc 2" w:uiPriority="39"/>
+    <w:lsdException w:name="toc 3" w:uiPriority="39"/>
+    <w:lsdException w:name="toc 4" w:uiPriority="39"/>
+    <w:lsdException w:name="toc 5" w:uiPriority="39"/>
+    <w:lsdException w:name="toc 6" w:uiPriority="39"/>
+    <w:lsdException w:name="toc 7" w:uiPriority="39"/>
+    <w:lsdException w:name="toc 8" w:uiPriority="39"/>
+    <w:lsdException w:name="toc 9" w:uiPriority="39"/>
+    <w:lsdException w:name="caption" w:uiPriority="35" w:qFormat="1"/>
+    <w:lsdException w:name="Title" w:semiHidden="0" w:uiPriority="10" w:unhideWhenUsed="0" w:qFormat="1"/>
+    <w:lsdException w:name="Default Paragraph Font" w:uiPriority="1"/>
+    <w:lsdException w:name="Subtitle" w:semiHidden="0" w:uiPriority="11" w:unhideWhenUsed="0" w:qFormat="1"/>
+    <w:lsdException w:name="Strong" w:semiHidden="0" w:uiPriority="22" w:unhideWhenUsed="0" w:qFormat="1"/>
+    <w:lsdException w:name="Emphasis" w:semiHidden="0" w:uiPriority="20" w:unhideWhenUsed="0" w:qFormat="1"/>
+    <w:lsdException w:name="Table Grid" w:semiHidden="0" w:uiPriority="59" w:unhideWhenUsed="0"/>
+    <w:lsdException w:name="Placeholder Text" w:unhideWhenUsed="0"/>
+    <w:lsdException w:name="No Spacing" w:semiHidden="0" w:uiPriority="1" w:unhideWhenUsed="0" w:qFormat="1"/>
+    <w:lsdException w:name="Light Shading" w:semiHidden="0" w:uiPriority="60" w:unhideWhenUsed="0"/>
+    <w:lsdException w:name="Light List" w:semiHidden="0" w:uiPriority="61" w:unhideWhenUsed="0"/>
+    <w:lsdException w:name="Light Grid" w:semiHidden="0" w:uiPriority="62" w:unhideWhenUsed="0"/>
+    <w:lsdException w:name="Medium Shading 1" w:semiHidden="0" w:uiPriority="63" w:unhideWhenUsed="0"/>
+    <w:lsdException w:name="Medium Shading 2" w:semiHidden="0" w:uiPriority="64" w:unhideWhenUsed="0"/>
+    <w:lsdException w:name="Medium List 1" w:semiHidden="0" w:uiPriority="65" w:unhideWhenUsed="0"/>
+    <w:lsdException w:name="Medium List 2" w:semiHidden="0" w:uiPriority="66" w:unhideWhenUsed="0"/>
+    <w:lsdException w:name="Medium Grid 1" w:semiHidden="0" w:uiPriority="67" w:unhideWhenUsed="0"/>
+    <w:lsdException w:name="Medium Grid 2" w:semiHidden="0" w:uiPriority="68" w:unhideWhenUsed="0"/>
+    <w:lsdException w:name="Medium Grid 3" w:semiHidden="0" w:uiPriority="69" w:unhideWhenUsed="0"/>
+    <w:lsdException w:name="Dark List" w:semiHidden="0" w:uiPriority="70" w:unhideWhenUsed="0"/>
+    <w:lsdException w:name="Colorful Shading" w:semiHidden="0" w:uiPriority="71" w:unhideWhenUsed="0"/>
+    <w:lsdException w:name="Colorful List" w:semiHidden="0" w:uiPriority="72" w:unhideWhenUsed="0"/>
+    <w:lsdException w:name="Colorful Grid" w:semiHidden="0" w:uiPriority="73" w:unhideWhenUsed="0"/>
+    <w:lsdException w:name="Light Shading Accent 1" w:semiHidden="0" w:uiPriority="60" w:unhideWhenUsed="0"/>
+    <w:lsdException w:name="Light List Accent 1" w:semiHidden="0" w:uiPriority="61" w:unhideWhenUsed="0"/>
+    <w:lsdException w:name="Light Grid Accent 1" w:semiHidden="0" w:uiPriority="62" w:unhideWhenUsed="0"/>
+    <w:lsdException w:name="Medium Shading 1 Accent 1" w:semiHidden="0" w:uiPriority="63" w:unhideWhenUsed="0"/>
+    <w:lsdException w:name="Medium Shading 2 Accent 1" w:semiHidden="0" w:uiPriority="64" w:unhideWhenUsed="0"/>
+    <w:lsdException w:name="Medium List 1 Accent 1" w:semiHidden="0" w:uiPriority="65" w:unhideWhenUsed="0"/>
+    <w:lsdException w:name="Revision" w:unhideWhenUsed="0"/>
+    <w:lsdException w:name="List Paragraph" w:semiHidden="0" w:uiPriority="34" w:unhideWhenUsed="0" w:qFormat="1"/>
+    <w:lsdException w:name="Quote" w:semiHidden="0" w:uiPriority="29" w:unhideWhenUsed="0" w:qFormat="1"/>
+    <w:lsdException w:name="Intense Quote" w:semiHidden="0" w:uiPriority="30" w:unhideWhenUsed="0" w:qFormat="1"/>
+    <w:lsdException w:name="Medium List 2 Accent 1" w:semiHidden="0" w:uiPriority="66" w:unhideWhenUsed="0"/>
+    <w:lsdException w:name="Medium Grid 1 Accent 1" w:semiHidden="0" w:uiPriority="67" w:unhideWhenUsed="0"/>
+    <w:lsdException w:name="Medium Grid 2 Accent 1" w:semiHidden="0" w:uiPriority="68" w:unhideWhenUsed="0"/>
+    <w:lsdException w:name="Medium Grid 3 Accent 1" w:semiHidden="0" w:uiPriority="69" w:unhideWhenUsed="0"/>
+    <w:lsdException w:name="Dark List Accent 1" w:semiHidden="0" w:uiPriority="70" w:unhideWhenUsed="0"/>
+    <w:lsdException w:name="Colorful Shading Accent 1" w:semiHidden="0" w:uiPriority="71" w:unhideWhenUsed="0"/>
+    <w:lsdException w:name="Colorful List Accent 1" w:semiHidden="0" w:uiPriority="72" w:unhideWhenUsed="0"/>
+    <w:lsdException w:name="Colorful Grid Accent 1" w:semiHidden="0" w:uiPriority="73" w:unhideWhenUsed="0"/>
+    <w:lsdException w:name="Light Shading Accent 2" w:semiHidden="0" w:uiPriority="60" w:unhideWhenUsed="0"/>
+    <w:lsdException w:name="Light List Accent 2" w:semiHidden="0" w:uiPriority="61" w:unhideWhenUsed="0"/>
+    <w:lsdException w:name="Light Grid Accent 2" w:semiHidden="0" w:uiPriority="62" w:unhideWhenUsed="0"/>
+    <w:lsdException w:name="Medium Shading 1 Accent 2" w:semiHidden="0" w:uiPriority="63" w:unhideWhenUsed="0"/>
+    <w:lsdException w:name="Medium Shading 2 Accent 2" w:semiHidden="0" w:uiPriority="64" w:unhideWhenUsed="0"/>
+    <w:lsdException w:name="Medium List 1 Accent 2" w:semiHidden="0" w:uiPriority="65" w:unhideWhenUsed="0"/>
+    <w:lsdException w:name="Medium List 2 Accent 2" w:semiHidden="0" w:uiPriority="66" w:unhideWhenUsed="0"/>
+    <w:lsdException w:name="Medium Grid 1 Accent 2" w:semiHidden="0" w:uiPriority="67" w:unhideWhenUsed="0"/>
+    <w:lsdException w:name="Medium Grid 2 Accent 2" w:semiHidden="0" w:uiPriority="68" w:unhideWhenUsed="0"/>
+    <w:lsdException w:name="Medium Grid 3 Accent 2" w:semiHidden="0" w:uiPriority="69" w:unhideWhenUsed="0"/>
+    <w:lsdException w:name="Dark List Accent 2" w:semiHidden="0" w:uiPriority="70" w:unhideWhenUsed="0"/>
+    <w:lsdException w:name="Colorful Shading Accent 2" w:semiHidden="0" w:uiPriority="71" w:unhideWhenUsed="0"/>
+    <w:lsdException w:name="Colorful List Accent 2" w:semiHidden="0" w:uiPriority="72" w:unhideWhenUsed="0"/>
+    <w:lsdException w:name="Colorful Grid Accent 2" w:semiHidden="0" w:uiPriority="73" w:unhideWhenUsed="0"/>
+    <w:lsdException w:name="Light Shading Accent 3" w:semiHidden="0" w:uiPriority="60" w:unhideWhenUsed="0"/>
+    <w:lsdException w:name="Light List Accent 3" w:semiHidden="0" w:uiPriority="61" w:unhideWhenUsed="0"/>
+    <w:lsdException w:name="Light Grid Accent 3" w:semiHidden="0" w:uiPriority="62" w:unhideWhenUsed="0"/>
+    <w:lsdException w:name="Medium Shading 1 Accent 3" w:semiHidden="0" w:uiPriority="63" w:unhideWhenUsed="0"/>
+    <w:lsdException w:name="Medium Shading 2 Accent 3" w:semiHidden="0" w:uiPriority="64" w:unhideWhenUsed="0"/>
+    <w:lsdException w:name="Medium List 1 Accent 3" w:semiHidden="0" w:uiPriority="65" w:unhideWhenUsed="0"/>
+    <w:lsdException w:name="Medium List 2 Accent 3" w:semiHidden="0" w:uiPriority="66" w:unhideWhenUsed="0"/>
+    <w:lsdException w:name="Medium Grid 1 Accent 3" w:semiHidden="0" w:uiPriority="67" w:unhideWhenUsed="0"/>
+    <w:lsdException w:name="Medium Grid 2 Accent 3" w:semiHidden="0" w:uiPriority="68" w:unhideWhenUsed="0"/>
+    <w:lsdException w:name="Medium Grid 3 Accent 3" w:semiHidden="0" w:uiPriority="69" w:unhideWhenUsed="0"/>
+    <w:lsdException w:name="Dark List Accent 3" w:semiHidden="0" w:uiPriority="70" w:unhideWhenUsed="0"/>
+    <w:lsdException w:name="Colorful Shading Accent 3" w:semiHidden="0" w:uiPriority="71" w:unhideWhenUsed="0"/>
+    <w:lsdException w:name="Colorful List Accent 3" w:semiHidden="0" w:uiPriority="72" w:unhideWhenUsed="0"/>
+    <w:lsdException w:name="Colorful Grid Accent 3" w:semiHidden="0" w:uiPriority="73" w:unhideWhenUsed="0"/>
+    <w:lsdException w:name="Light Shading Accent 4" w:semiHidden="0" w:uiPriority="60" w:unhideWhenUsed="0"/>
+    <w:lsdException w:name="Light List Accent 4" w:semiHidden="0" w:uiPriority="61" w:unhideWhenUsed="0"/>
+    <w:lsdException w:name="Light Grid Accent 4" w:semiHidden="0" w:uiPriority="62" w:unhideWhenUsed="0"/>
+    <w:lsdException w:name="Medium Shading 1 Accent 4" w:semiHidden="0" w:uiPriority="63" w:unhideWhenUsed="0"/>
+    <w:lsdException w:name="Medium Shading 2 Accent 4" w:semiHidden="0" w:uiPriority="64" w:unhideWhenUsed="0"/>
+    <w:lsdException w:name="Medium List 1 Accent 4" w:semiHidden="0" w:uiPriority="65" w:unhideWhenUsed="0"/>
+    <w:lsdException w:name="Medium List 2 Accent 4" w:semiHidden="0" w:uiPriority="66" w:unhideWhenUsed="0"/>
+    <w:lsdException w:name="Medium Grid 1 Accent 4" w:semiHidden="0" w:uiPriority="67" w:unhideWhenUsed="0"/>
+    <w:lsdException w:name="Medium Grid 2 Accent 4" w:semiHidden="0" w:uiPriority="68" w:unhideWhenUsed="0"/>
+    <w:lsdException w:name="Medium Grid 3 Accent 4" w:semiHidden="0" w:uiPriority="69" w:unhideWhenUsed="0"/>
+    <w:lsdException w:name="Dark List Accent 4" w:semiHidden="0" w:uiPriority="70" w:unhideWhenUsed="0"/>
+    <w:lsdException w:name="Colorful Shading Accent 4" w:semiHidden="0" w:uiPriority="71" w:unhideWhenUsed="0"/>
+    <w:lsdException w:name="Colorful List Accent 4" w:semiHidden="0" w:uiPriority="72" w:unhideWhenUsed="0"/>
+    <w:lsdException w:name="Colorful Grid Accent 4" w:semiHidden="0" w:uiPriority="73" w:unhideWhenUsed="0"/>
+    <w:lsdException w:name="Light Shading Accent 5" w:semiHidden="0" w:uiPriority="60" w:unhideWhenUsed="0"/>
+    <w:lsdException w:name="Light List Accent 5" w:semiHidden="0" w:uiPriority="61" w:unhideWhenUsed="0"/>
+    <w:lsdException w:name="Light Grid Accent 5" w:semiHidden="0" w:uiPriority="62" w:unhideWhenUsed="0"/>
+    <w:lsdException w:name="Medium Shading 1 Accent 5" w:semiHidden="0" w:uiPriority="63" w:unhideWhenUsed="0"/>
+    <w:lsdException w:name="Medium Shading 2 Accent 5" w:semiHidden="0" w:uiPriority="64" w:unhideWhenUsed="0"/>
+    <w:lsdException w:name="Medium List 1 Accent 5" w:semiHidden="0" w:uiPriority="65" w:unhideWhenUsed="0"/>
+    <w:lsdException w:name="Medium List 2 Accent 5" w:semiHidden="0" w:uiPriority="66" w:unhideWhenUsed="0"/>
+    <w:lsdException w:name="Medium Grid 1 Accent 5" w:semiHidden="0" w:uiPriority="67" w:unhideWhenUsed="0"/>
+    <w:lsdException w:name="Medium Grid 2 Accent 5" w:semiHidden="0" w:uiPriority="68" w:unhideWhenUsed="0"/>
+    <w:lsdException w:name="Medium Grid 3 Accent 5" w:semiHidden="0" w:uiPriority="69" w:unhideWhenUsed="0"/>
+    <w:lsdException w:name="Dark List Accent 5" w:semiHidden="0" w:uiPriority="70" w:unhideWhenUsed="0"/>
+    <w:lsdException w:name="Colorful Shading Accent 5" w:semiHidden="0" w:uiPriority="71" w:unhideWhenUsed="0"/>
+    <w:lsdException w:name="Colorful List Accent 5" w:semiHidden="0" w:uiPriority="72" w:unhideWhenUsed="0"/>
+    <w:lsdException w:name="Colorful Grid Accent 5" w:semiHidden="0" w:uiPriority="73" w:unhideWhenUsed="0"/>
+    <w:lsdException w:name="Light Shading Accent 6" w:semiHidden="0" w:uiPriority="60" w:unhideWhenUsed="0"/>
+    <w:lsdException w:name="Light List Accent 6" w:semiHidden="0" w:uiPriority="61" w:unhideWhenUsed="0"/>
+    <w:lsdException w:name="Light Grid Accent 6" w:semiHidden="0" w:uiPriority="62" w:unhideWhenUsed="0"/>
+    <w:lsdException w:name="Medium Shading 1 Accent 6" w:semiHidden="0" w:uiPriority="63" w:unhideWhenUsed="0"/>
+    <w:lsdException w:name="Medium Shading 2 Accent 6" w:semiHidden="0" w:uiPriority="64" w:unhideWhenUsed="0"/>
+    <w:lsdException w:name="Medium List 1 Accent 6" w:semiHidden="0" w:uiPriority="65" w:unhideWhenUsed="0"/>
+    <w:lsdException w:name="Medium List 2 Accent 6" w:semiHidden="0" w:uiPriority="66" w:unhideWhenUsed="0"/>
+    <w:lsdException w:name="Medium Grid 1 Accent 6" w:semiHidden="0" w:uiPriority="67" w:unhideWhenUsed="0"/>
+    <w:lsdException w:name="Medium Grid 2 Accent 6" w:semiHidden="0" w:uiPriority="68" w:unhideWhenUsed="0"/>
+    <w:lsdException w:name="Medium Grid 3 Accent 6" w:semiHidden="0" w:uiPriority="69" w:unhideWhenUsed="0"/>
+    <w:lsdException w:name="Dark List Accent 6" w:semiHidden="0" w:uiPriority="70" w:unhideWhenUsed="0"/>
+    <w:lsdException w:name="Colorful Shading Accent 6" w:semiHidden="0" w:uiPriority="71" w:unhideWhenUsed="0"/>
+    <w:lsdException w:name="Colorful List Accent 6" w:semiHidden="0" w:uiPriority="72" w:unhideWhenUsed="0"/>
+    <w:lsdException w:name="Colorful Grid Accent 6" w:semiHidden="0" w:uiPriority="73" w:unhideWhenUsed="0"/>
+    <w:lsdException w:name="Subtle Emphasis" w:semiHidden="0" w:uiPriority="19" w:unhideWhenUsed="0" w:qFormat="1"/>
+    <w:lsdException w:name="Intense Emphasis" w:semiHidden="0" w:uiPriority="21" w:unhideWhenUsed="0" w:qFormat="1"/>
+    <w:lsdException w:name="Subtle Reference" w:semiHidden="0" w:uiPriority="31" w:unhideWhenUsed="0" w:qFormat="1"/>
+    <w:lsdException w:name="Intense Reference" w:semiHidden="0" w:uiPriority="32" w:unhideWhenUsed="0" w:qFormat="1"/>
+    <w:lsdException w:name="Book Title" w:semiHidden="0" w:uiPriority="33" w:unhideWhenUsed="0" w:qFormat="1"/>
+    <w:lsdException w:name="Bibliography" w:uiPriority="37"/>
+    <w:lsdException w:name="TOC Heading" w:uiPriority="39" w:qFormat="1"/>
+  </w:latentStyles>
+  <w:style w:type="paragraph" w:default="1" w:styleId="Normal">
+    <w:name w:val="Normal"/>
+    <w:qFormat/>
+    <w:rPr>
+      <w:rFonts w:cs="Mangal"/>
+    </w:rPr>
+  </w:style>
+  <w:style w:type="character" w:default="1" w:styleId="DefaultParagraphFont">
+    <w:name w:val="Default Paragraph Font"/>
+    <w:uiPriority w:val="1"/>
+    <w:semiHidden/>
+    <w:unhideWhenUsed/>
+  </w:style>
+  <w:style w:type="table" w:default="1" w:styleId="TableNormal">
+    <w:name w:val="Normal Table"/>
+    <w:uiPriority w:val="99"/>
+    <w:semiHidden/>
+    <w:unhideWhenUsed/>
+    <w:tblPr>
+      <w:tblInd w:w="0" w:type="dxa"/>
+      <w:tblCellMar>
+        <w:top w:w="0" w:type="dxa"/>
+        <w:left w:w="108" w:type="dxa"/>
+        <w:bottom w:w="0" w:type="dxa"/>
+        <w:right w:w="108" w:type="dxa"/>
+      </w:tblCellMar>
+    </w:tblPr>
+  </w:style>
+  <w:style w:type="numbering" w:default="1" w:styleId="NoList">
+    <w:name w:val="No List"/>
+    <w:uiPriority w:val="99"/>
+    <w:semiHidden/>
+    <w:unhideWhenUsed/>
   </w:style>
 </w:styles>
 </file>
@@ -3102,7 +4797,7 @@
 </file>
 
 <file path=customXml/itemProps1.xml><?xml version="1.0" encoding="utf-8"?>
-<ds:datastoreItem xmlns:ds="http://schemas.openxmlformats.org/officeDocument/2006/customXml" ds:itemID="{57529EBD-13F8-406B-9CF2-71650010D565}">
+<ds:datastoreItem xmlns:ds="http://schemas.openxmlformats.org/officeDocument/2006/customXml" ds:itemID="{18887207-21BD-4CE9-8FDF-B28EFA7CDCE3}">
   <ds:schemaRefs>
     <ds:schemaRef ds:uri="http://schemas.openxmlformats.org/officeDocument/2006/bibliography"/>
   </ds:schemaRefs>

</xml_diff>